<commit_message>
test offset PRP in downsampled data set
</commit_message>
<xml_diff>
--- a/GLM results downsampled model without 116 ms.docx
+++ b/GLM results downsampled model without 116 ms.docx
@@ -40,243 +40,519 @@
           <w:szCs w:val="20"/>
           <w:lang w:val="en-US" w:eastAsia="de-DE"/>
         </w:rPr>
-        <w:t>Generalized linear mixed model fit by maximum likelihood (Laplace Approximation) ['glmerMod']</w:t>
-      </w:r>
-    </w:p>
-    <w:p>
-      <w:pPr>
-        <w:shd w:val="clear" w:color="auto" w:fill="FFFFFF"/>
-        <w:tabs>
-          <w:tab w:val="left" w:pos="916"/>
-          <w:tab w:val="left" w:pos="1832"/>
-          <w:tab w:val="left" w:pos="2748"/>
-          <w:tab w:val="left" w:pos="3664"/>
-          <w:tab w:val="left" w:pos="4580"/>
-          <w:tab w:val="left" w:pos="5496"/>
-          <w:tab w:val="left" w:pos="6412"/>
-          <w:tab w:val="left" w:pos="7328"/>
-          <w:tab w:val="left" w:pos="8244"/>
-          <w:tab w:val="left" w:pos="9160"/>
-          <w:tab w:val="left" w:pos="10076"/>
-          <w:tab w:val="left" w:pos="10992"/>
-          <w:tab w:val="left" w:pos="11908"/>
-          <w:tab w:val="left" w:pos="12824"/>
-          <w:tab w:val="left" w:pos="13740"/>
-          <w:tab w:val="left" w:pos="14656"/>
-        </w:tabs>
-        <w:spacing w:after="0" w:line="240" w:lineRule="auto"/>
-        <w:rPr>
-          <w:rFonts w:ascii="Lucida Console" w:eastAsia="Times New Roman" w:hAnsi="Lucida Console" w:cs="Courier New"/>
-          <w:color w:val="000000"/>
-          <w:sz w:val="20"/>
-          <w:szCs w:val="20"/>
-          <w:lang w:val="en-US" w:eastAsia="de-DE"/>
-        </w:rPr>
-      </w:pPr>
-      <w:r>
-        <w:rPr>
-          <w:rFonts w:ascii="Lucida Console" w:eastAsia="Times New Roman" w:hAnsi="Lucida Console" w:cs="Courier New"/>
-          <w:color w:val="000000"/>
-          <w:sz w:val="20"/>
-          <w:szCs w:val="20"/>
-          <w:lang w:val="en-US" w:eastAsia="de-DE"/>
-        </w:rPr>
-        <w:t xml:space="preserve"> Family: Gamma  ( identity )</w:t>
-      </w:r>
-    </w:p>
-    <w:p>
-      <w:pPr>
-        <w:shd w:val="clear" w:color="auto" w:fill="FFFFFF"/>
-        <w:tabs>
-          <w:tab w:val="left" w:pos="916"/>
-          <w:tab w:val="left" w:pos="1832"/>
-          <w:tab w:val="left" w:pos="2748"/>
-          <w:tab w:val="left" w:pos="3664"/>
-          <w:tab w:val="left" w:pos="4580"/>
-          <w:tab w:val="left" w:pos="5496"/>
-          <w:tab w:val="left" w:pos="6412"/>
-          <w:tab w:val="left" w:pos="7328"/>
-          <w:tab w:val="left" w:pos="8244"/>
-          <w:tab w:val="left" w:pos="9160"/>
-          <w:tab w:val="left" w:pos="10076"/>
-          <w:tab w:val="left" w:pos="10992"/>
-          <w:tab w:val="left" w:pos="11908"/>
-          <w:tab w:val="left" w:pos="12824"/>
-          <w:tab w:val="left" w:pos="13740"/>
-          <w:tab w:val="left" w:pos="14656"/>
-        </w:tabs>
-        <w:spacing w:after="0" w:line="240" w:lineRule="auto"/>
-        <w:rPr>
-          <w:rFonts w:ascii="Lucida Console" w:eastAsia="Times New Roman" w:hAnsi="Lucida Console" w:cs="Courier New"/>
-          <w:color w:val="000000"/>
-          <w:sz w:val="20"/>
-          <w:szCs w:val="20"/>
-          <w:lang w:val="en-US" w:eastAsia="de-DE"/>
-        </w:rPr>
-      </w:pPr>
-      <w:r>
-        <w:rPr>
-          <w:rFonts w:ascii="Lucida Console" w:eastAsia="Times New Roman" w:hAnsi="Lucida Console" w:cs="Courier New"/>
-          <w:color w:val="000000"/>
-          <w:sz w:val="20"/>
-          <w:szCs w:val="20"/>
-          <w:lang w:val="en-US" w:eastAsia="de-DE"/>
-        </w:rPr>
-        <w:t xml:space="preserve">Formula: RT_aud ~ c_SOA * is_onset * is_task_relevant + (1 * c_SOA * is_onset *  </w:t>
-      </w:r>
-    </w:p>
-    <w:p>
-      <w:pPr>
-        <w:shd w:val="clear" w:color="auto" w:fill="FFFFFF"/>
-        <w:tabs>
-          <w:tab w:val="left" w:pos="916"/>
-          <w:tab w:val="left" w:pos="1832"/>
-          <w:tab w:val="left" w:pos="2748"/>
-          <w:tab w:val="left" w:pos="3664"/>
-          <w:tab w:val="left" w:pos="4580"/>
-          <w:tab w:val="left" w:pos="5496"/>
-          <w:tab w:val="left" w:pos="6412"/>
-          <w:tab w:val="left" w:pos="7328"/>
-          <w:tab w:val="left" w:pos="8244"/>
-          <w:tab w:val="left" w:pos="9160"/>
-          <w:tab w:val="left" w:pos="10076"/>
-          <w:tab w:val="left" w:pos="10992"/>
-          <w:tab w:val="left" w:pos="11908"/>
-          <w:tab w:val="left" w:pos="12824"/>
-          <w:tab w:val="left" w:pos="13740"/>
-          <w:tab w:val="left" w:pos="14656"/>
-        </w:tabs>
-        <w:spacing w:after="0" w:line="240" w:lineRule="auto"/>
-        <w:rPr>
-          <w:rFonts w:ascii="Lucida Console" w:eastAsia="Times New Roman" w:hAnsi="Lucida Console" w:cs="Courier New"/>
-          <w:color w:val="000000"/>
-          <w:sz w:val="20"/>
-          <w:szCs w:val="20"/>
-          <w:lang w:val="en-US" w:eastAsia="de-DE"/>
-        </w:rPr>
-      </w:pPr>
-      <w:r>
-        <w:rPr>
-          <w:rFonts w:ascii="Lucida Console" w:eastAsia="Times New Roman" w:hAnsi="Lucida Console" w:cs="Courier New"/>
-          <w:color w:val="000000"/>
-          <w:sz w:val="20"/>
-          <w:szCs w:val="20"/>
-          <w:lang w:val="en-US" w:eastAsia="de-DE"/>
-        </w:rPr>
-        <w:t xml:space="preserve">    is_task_relevant | sub_num)</w:t>
-      </w:r>
-    </w:p>
-    <w:p>
-      <w:pPr>
-        <w:shd w:val="clear" w:color="auto" w:fill="FFFFFF"/>
-        <w:tabs>
-          <w:tab w:val="left" w:pos="916"/>
-          <w:tab w:val="left" w:pos="1832"/>
-          <w:tab w:val="left" w:pos="2748"/>
-          <w:tab w:val="left" w:pos="3664"/>
-          <w:tab w:val="left" w:pos="4580"/>
-          <w:tab w:val="left" w:pos="5496"/>
-          <w:tab w:val="left" w:pos="6412"/>
-          <w:tab w:val="left" w:pos="7328"/>
-          <w:tab w:val="left" w:pos="8244"/>
-          <w:tab w:val="left" w:pos="9160"/>
-          <w:tab w:val="left" w:pos="10076"/>
-          <w:tab w:val="left" w:pos="10992"/>
-          <w:tab w:val="left" w:pos="11908"/>
-          <w:tab w:val="left" w:pos="12824"/>
-          <w:tab w:val="left" w:pos="13740"/>
-          <w:tab w:val="left" w:pos="14656"/>
-        </w:tabs>
-        <w:spacing w:after="0" w:line="240" w:lineRule="auto"/>
-        <w:rPr>
-          <w:rFonts w:ascii="Lucida Console" w:eastAsia="Times New Roman" w:hAnsi="Lucida Console" w:cs="Courier New"/>
-          <w:color w:val="000000"/>
-          <w:sz w:val="20"/>
-          <w:szCs w:val="20"/>
-          <w:lang w:val="en-US" w:eastAsia="de-DE"/>
-        </w:rPr>
-      </w:pPr>
-      <w:r>
-        <w:rPr>
-          <w:rFonts w:ascii="Lucida Console" w:eastAsia="Times New Roman" w:hAnsi="Lucida Console" w:cs="Courier New"/>
-          <w:color w:val="000000"/>
-          <w:sz w:val="20"/>
-          <w:szCs w:val="20"/>
-          <w:lang w:val="en-US" w:eastAsia="de-DE"/>
-        </w:rPr>
-        <w:t xml:space="preserve">   Data: all_event_table</w:t>
-      </w:r>
-    </w:p>
-    <w:p>
-      <w:pPr>
-        <w:shd w:val="clear" w:color="auto" w:fill="FFFFFF"/>
-        <w:tabs>
-          <w:tab w:val="left" w:pos="916"/>
-          <w:tab w:val="left" w:pos="1832"/>
-          <w:tab w:val="left" w:pos="2748"/>
-          <w:tab w:val="left" w:pos="3664"/>
-          <w:tab w:val="left" w:pos="4580"/>
-          <w:tab w:val="left" w:pos="5496"/>
-          <w:tab w:val="left" w:pos="6412"/>
-          <w:tab w:val="left" w:pos="7328"/>
-          <w:tab w:val="left" w:pos="8244"/>
-          <w:tab w:val="left" w:pos="9160"/>
-          <w:tab w:val="left" w:pos="10076"/>
-          <w:tab w:val="left" w:pos="10992"/>
-          <w:tab w:val="left" w:pos="11908"/>
-          <w:tab w:val="left" w:pos="12824"/>
-          <w:tab w:val="left" w:pos="13740"/>
-          <w:tab w:val="left" w:pos="14656"/>
-        </w:tabs>
-        <w:spacing w:after="0" w:line="240" w:lineRule="auto"/>
-        <w:rPr>
-          <w:rFonts w:ascii="Lucida Console" w:eastAsia="Times New Roman" w:hAnsi="Lucida Console" w:cs="Courier New"/>
-          <w:color w:val="000000"/>
-          <w:sz w:val="20"/>
-          <w:szCs w:val="20"/>
-          <w:lang w:val="en-US" w:eastAsia="de-DE"/>
-        </w:rPr>
-      </w:pPr>
-    </w:p>
-    <w:p>
-      <w:pPr>
-        <w:shd w:val="clear" w:color="auto" w:fill="FFFFFF"/>
-        <w:tabs>
-          <w:tab w:val="left" w:pos="916"/>
-          <w:tab w:val="left" w:pos="1832"/>
-          <w:tab w:val="left" w:pos="2748"/>
-          <w:tab w:val="left" w:pos="3664"/>
-          <w:tab w:val="left" w:pos="4580"/>
-          <w:tab w:val="left" w:pos="5496"/>
-          <w:tab w:val="left" w:pos="6412"/>
-          <w:tab w:val="left" w:pos="7328"/>
-          <w:tab w:val="left" w:pos="8244"/>
-          <w:tab w:val="left" w:pos="9160"/>
-          <w:tab w:val="left" w:pos="10076"/>
-          <w:tab w:val="left" w:pos="10992"/>
-          <w:tab w:val="left" w:pos="11908"/>
-          <w:tab w:val="left" w:pos="12824"/>
-          <w:tab w:val="left" w:pos="13740"/>
-          <w:tab w:val="left" w:pos="14656"/>
-        </w:tabs>
-        <w:spacing w:after="0" w:line="240" w:lineRule="auto"/>
-        <w:rPr>
-          <w:rFonts w:ascii="Lucida Console" w:eastAsia="Times New Roman" w:hAnsi="Lucida Console" w:cs="Courier New"/>
-          <w:color w:val="000000"/>
-          <w:sz w:val="20"/>
-          <w:szCs w:val="20"/>
-          <w:lang w:val="en-US" w:eastAsia="de-DE"/>
-        </w:rPr>
-      </w:pPr>
-      <w:r>
-        <w:rPr>
-          <w:rFonts w:ascii="Lucida Console" w:eastAsia="Times New Roman" w:hAnsi="Lucida Console" w:cs="Courier New"/>
-          <w:color w:val="000000"/>
-          <w:sz w:val="20"/>
-          <w:szCs w:val="20"/>
-          <w:lang w:val="en-US" w:eastAsia="de-DE"/>
-        </w:rPr>
-        <w:t xml:space="preserve">     AIC      BIC   logLik deviance df.resid </w:t>
+        <w:t>Generalized linear mixed model fit by maximum likelihood (Laplace Approximation) ['</w:t>
+      </w:r>
+      <w:proofErr w:type="spellStart"/>
+      <w:r>
+        <w:rPr>
+          <w:rFonts w:ascii="Lucida Console" w:eastAsia="Times New Roman" w:hAnsi="Lucida Console" w:cs="Courier New"/>
+          <w:color w:val="000000"/>
+          <w:sz w:val="20"/>
+          <w:szCs w:val="20"/>
+          <w:lang w:val="en-US" w:eastAsia="de-DE"/>
+        </w:rPr>
+        <w:t>glmerMod</w:t>
+      </w:r>
+      <w:proofErr w:type="spellEnd"/>
+      <w:r>
+        <w:rPr>
+          <w:rFonts w:ascii="Lucida Console" w:eastAsia="Times New Roman" w:hAnsi="Lucida Console" w:cs="Courier New"/>
+          <w:color w:val="000000"/>
+          <w:sz w:val="20"/>
+          <w:szCs w:val="20"/>
+          <w:lang w:val="en-US" w:eastAsia="de-DE"/>
+        </w:rPr>
+        <w:t>']</w:t>
+      </w:r>
+    </w:p>
+    <w:p>
+      <w:pPr>
+        <w:shd w:val="clear" w:color="auto" w:fill="FFFFFF"/>
+        <w:tabs>
+          <w:tab w:val="left" w:pos="916"/>
+          <w:tab w:val="left" w:pos="1832"/>
+          <w:tab w:val="left" w:pos="2748"/>
+          <w:tab w:val="left" w:pos="3664"/>
+          <w:tab w:val="left" w:pos="4580"/>
+          <w:tab w:val="left" w:pos="5496"/>
+          <w:tab w:val="left" w:pos="6412"/>
+          <w:tab w:val="left" w:pos="7328"/>
+          <w:tab w:val="left" w:pos="8244"/>
+          <w:tab w:val="left" w:pos="9160"/>
+          <w:tab w:val="left" w:pos="10076"/>
+          <w:tab w:val="left" w:pos="10992"/>
+          <w:tab w:val="left" w:pos="11908"/>
+          <w:tab w:val="left" w:pos="12824"/>
+          <w:tab w:val="left" w:pos="13740"/>
+          <w:tab w:val="left" w:pos="14656"/>
+        </w:tabs>
+        <w:spacing w:after="0" w:line="240" w:lineRule="auto"/>
+        <w:rPr>
+          <w:rFonts w:ascii="Lucida Console" w:eastAsia="Times New Roman" w:hAnsi="Lucida Console" w:cs="Courier New"/>
+          <w:color w:val="000000"/>
+          <w:sz w:val="20"/>
+          <w:szCs w:val="20"/>
+          <w:lang w:val="en-US" w:eastAsia="de-DE"/>
+        </w:rPr>
+      </w:pPr>
+      <w:r>
+        <w:rPr>
+          <w:rFonts w:ascii="Lucida Console" w:eastAsia="Times New Roman" w:hAnsi="Lucida Console" w:cs="Courier New"/>
+          <w:color w:val="000000"/>
+          <w:sz w:val="20"/>
+          <w:szCs w:val="20"/>
+          <w:lang w:val="en-US" w:eastAsia="de-DE"/>
+        </w:rPr>
+        <w:t xml:space="preserve"> Family: </w:t>
+      </w:r>
+      <w:proofErr w:type="gramStart"/>
+      <w:r>
+        <w:rPr>
+          <w:rFonts w:ascii="Lucida Console" w:eastAsia="Times New Roman" w:hAnsi="Lucida Console" w:cs="Courier New"/>
+          <w:color w:val="000000"/>
+          <w:sz w:val="20"/>
+          <w:szCs w:val="20"/>
+          <w:lang w:val="en-US" w:eastAsia="de-DE"/>
+        </w:rPr>
+        <w:t>Gamma  (</w:t>
+      </w:r>
+      <w:proofErr w:type="gramEnd"/>
+      <w:r>
+        <w:rPr>
+          <w:rFonts w:ascii="Lucida Console" w:eastAsia="Times New Roman" w:hAnsi="Lucida Console" w:cs="Courier New"/>
+          <w:color w:val="000000"/>
+          <w:sz w:val="20"/>
+          <w:szCs w:val="20"/>
+          <w:lang w:val="en-US" w:eastAsia="de-DE"/>
+        </w:rPr>
+        <w:t xml:space="preserve"> identity )</w:t>
+      </w:r>
+    </w:p>
+    <w:p>
+      <w:pPr>
+        <w:shd w:val="clear" w:color="auto" w:fill="FFFFFF"/>
+        <w:tabs>
+          <w:tab w:val="left" w:pos="916"/>
+          <w:tab w:val="left" w:pos="1832"/>
+          <w:tab w:val="left" w:pos="2748"/>
+          <w:tab w:val="left" w:pos="3664"/>
+          <w:tab w:val="left" w:pos="4580"/>
+          <w:tab w:val="left" w:pos="5496"/>
+          <w:tab w:val="left" w:pos="6412"/>
+          <w:tab w:val="left" w:pos="7328"/>
+          <w:tab w:val="left" w:pos="8244"/>
+          <w:tab w:val="left" w:pos="9160"/>
+          <w:tab w:val="left" w:pos="10076"/>
+          <w:tab w:val="left" w:pos="10992"/>
+          <w:tab w:val="left" w:pos="11908"/>
+          <w:tab w:val="left" w:pos="12824"/>
+          <w:tab w:val="left" w:pos="13740"/>
+          <w:tab w:val="left" w:pos="14656"/>
+        </w:tabs>
+        <w:spacing w:after="0" w:line="240" w:lineRule="auto"/>
+        <w:rPr>
+          <w:rFonts w:ascii="Lucida Console" w:eastAsia="Times New Roman" w:hAnsi="Lucida Console" w:cs="Courier New"/>
+          <w:color w:val="000000"/>
+          <w:sz w:val="20"/>
+          <w:szCs w:val="20"/>
+          <w:lang w:val="en-US" w:eastAsia="de-DE"/>
+        </w:rPr>
+      </w:pPr>
+      <w:r>
+        <w:rPr>
+          <w:rFonts w:ascii="Lucida Console" w:eastAsia="Times New Roman" w:hAnsi="Lucida Console" w:cs="Courier New"/>
+          <w:color w:val="000000"/>
+          <w:sz w:val="20"/>
+          <w:szCs w:val="20"/>
+          <w:lang w:val="en-US" w:eastAsia="de-DE"/>
+        </w:rPr>
+        <w:t xml:space="preserve">Formula: </w:t>
+      </w:r>
+      <w:proofErr w:type="spellStart"/>
+      <w:r>
+        <w:rPr>
+          <w:rFonts w:ascii="Lucida Console" w:eastAsia="Times New Roman" w:hAnsi="Lucida Console" w:cs="Courier New"/>
+          <w:color w:val="000000"/>
+          <w:sz w:val="20"/>
+          <w:szCs w:val="20"/>
+          <w:lang w:val="en-US" w:eastAsia="de-DE"/>
+        </w:rPr>
+        <w:t>RT_aud</w:t>
+      </w:r>
+      <w:proofErr w:type="spellEnd"/>
+      <w:r>
+        <w:rPr>
+          <w:rFonts w:ascii="Lucida Console" w:eastAsia="Times New Roman" w:hAnsi="Lucida Console" w:cs="Courier New"/>
+          <w:color w:val="000000"/>
+          <w:sz w:val="20"/>
+          <w:szCs w:val="20"/>
+          <w:lang w:val="en-US" w:eastAsia="de-DE"/>
+        </w:rPr>
+        <w:t xml:space="preserve"> ~ </w:t>
+      </w:r>
+      <w:proofErr w:type="spellStart"/>
+      <w:r>
+        <w:rPr>
+          <w:rFonts w:ascii="Lucida Console" w:eastAsia="Times New Roman" w:hAnsi="Lucida Console" w:cs="Courier New"/>
+          <w:color w:val="000000"/>
+          <w:sz w:val="20"/>
+          <w:szCs w:val="20"/>
+          <w:lang w:val="en-US" w:eastAsia="de-DE"/>
+        </w:rPr>
+        <w:t>c_SOA</w:t>
+      </w:r>
+      <w:proofErr w:type="spellEnd"/>
+      <w:r>
+        <w:rPr>
+          <w:rFonts w:ascii="Lucida Console" w:eastAsia="Times New Roman" w:hAnsi="Lucida Console" w:cs="Courier New"/>
+          <w:color w:val="000000"/>
+          <w:sz w:val="20"/>
+          <w:szCs w:val="20"/>
+          <w:lang w:val="en-US" w:eastAsia="de-DE"/>
+        </w:rPr>
+        <w:t xml:space="preserve"> * </w:t>
+      </w:r>
+      <w:proofErr w:type="spellStart"/>
+      <w:r>
+        <w:rPr>
+          <w:rFonts w:ascii="Lucida Console" w:eastAsia="Times New Roman" w:hAnsi="Lucida Console" w:cs="Courier New"/>
+          <w:color w:val="000000"/>
+          <w:sz w:val="20"/>
+          <w:szCs w:val="20"/>
+          <w:lang w:val="en-US" w:eastAsia="de-DE"/>
+        </w:rPr>
+        <w:t>is_onset</w:t>
+      </w:r>
+      <w:proofErr w:type="spellEnd"/>
+      <w:r>
+        <w:rPr>
+          <w:rFonts w:ascii="Lucida Console" w:eastAsia="Times New Roman" w:hAnsi="Lucida Console" w:cs="Courier New"/>
+          <w:color w:val="000000"/>
+          <w:sz w:val="20"/>
+          <w:szCs w:val="20"/>
+          <w:lang w:val="en-US" w:eastAsia="de-DE"/>
+        </w:rPr>
+        <w:t xml:space="preserve"> * </w:t>
+      </w:r>
+      <w:proofErr w:type="spellStart"/>
+      <w:r>
+        <w:rPr>
+          <w:rFonts w:ascii="Lucida Console" w:eastAsia="Times New Roman" w:hAnsi="Lucida Console" w:cs="Courier New"/>
+          <w:color w:val="000000"/>
+          <w:sz w:val="20"/>
+          <w:szCs w:val="20"/>
+          <w:lang w:val="en-US" w:eastAsia="de-DE"/>
+        </w:rPr>
+        <w:t>is_task_relevant</w:t>
+      </w:r>
+      <w:proofErr w:type="spellEnd"/>
+      <w:r>
+        <w:rPr>
+          <w:rFonts w:ascii="Lucida Console" w:eastAsia="Times New Roman" w:hAnsi="Lucida Console" w:cs="Courier New"/>
+          <w:color w:val="000000"/>
+          <w:sz w:val="20"/>
+          <w:szCs w:val="20"/>
+          <w:lang w:val="en-US" w:eastAsia="de-DE"/>
+        </w:rPr>
+        <w:t xml:space="preserve"> + (1 * </w:t>
+      </w:r>
+      <w:proofErr w:type="spellStart"/>
+      <w:r>
+        <w:rPr>
+          <w:rFonts w:ascii="Lucida Console" w:eastAsia="Times New Roman" w:hAnsi="Lucida Console" w:cs="Courier New"/>
+          <w:color w:val="000000"/>
+          <w:sz w:val="20"/>
+          <w:szCs w:val="20"/>
+          <w:lang w:val="en-US" w:eastAsia="de-DE"/>
+        </w:rPr>
+        <w:t>c_SOA</w:t>
+      </w:r>
+      <w:proofErr w:type="spellEnd"/>
+      <w:r>
+        <w:rPr>
+          <w:rFonts w:ascii="Lucida Console" w:eastAsia="Times New Roman" w:hAnsi="Lucida Console" w:cs="Courier New"/>
+          <w:color w:val="000000"/>
+          <w:sz w:val="20"/>
+          <w:szCs w:val="20"/>
+          <w:lang w:val="en-US" w:eastAsia="de-DE"/>
+        </w:rPr>
+        <w:t xml:space="preserve"> * </w:t>
+      </w:r>
+      <w:proofErr w:type="spellStart"/>
+      <w:r>
+        <w:rPr>
+          <w:rFonts w:ascii="Lucida Console" w:eastAsia="Times New Roman" w:hAnsi="Lucida Console" w:cs="Courier New"/>
+          <w:color w:val="000000"/>
+          <w:sz w:val="20"/>
+          <w:szCs w:val="20"/>
+          <w:lang w:val="en-US" w:eastAsia="de-DE"/>
+        </w:rPr>
+        <w:t>is_onset</w:t>
+      </w:r>
+      <w:proofErr w:type="spellEnd"/>
+      <w:r>
+        <w:rPr>
+          <w:rFonts w:ascii="Lucida Console" w:eastAsia="Times New Roman" w:hAnsi="Lucida Console" w:cs="Courier New"/>
+          <w:color w:val="000000"/>
+          <w:sz w:val="20"/>
+          <w:szCs w:val="20"/>
+          <w:lang w:val="en-US" w:eastAsia="de-DE"/>
+        </w:rPr>
+        <w:t xml:space="preserve"> *  </w:t>
+      </w:r>
+    </w:p>
+    <w:p>
+      <w:pPr>
+        <w:shd w:val="clear" w:color="auto" w:fill="FFFFFF"/>
+        <w:tabs>
+          <w:tab w:val="left" w:pos="916"/>
+          <w:tab w:val="left" w:pos="1832"/>
+          <w:tab w:val="left" w:pos="2748"/>
+          <w:tab w:val="left" w:pos="3664"/>
+          <w:tab w:val="left" w:pos="4580"/>
+          <w:tab w:val="left" w:pos="5496"/>
+          <w:tab w:val="left" w:pos="6412"/>
+          <w:tab w:val="left" w:pos="7328"/>
+          <w:tab w:val="left" w:pos="8244"/>
+          <w:tab w:val="left" w:pos="9160"/>
+          <w:tab w:val="left" w:pos="10076"/>
+          <w:tab w:val="left" w:pos="10992"/>
+          <w:tab w:val="left" w:pos="11908"/>
+          <w:tab w:val="left" w:pos="12824"/>
+          <w:tab w:val="left" w:pos="13740"/>
+          <w:tab w:val="left" w:pos="14656"/>
+        </w:tabs>
+        <w:spacing w:after="0" w:line="240" w:lineRule="auto"/>
+        <w:rPr>
+          <w:rFonts w:ascii="Lucida Console" w:eastAsia="Times New Roman" w:hAnsi="Lucida Console" w:cs="Courier New"/>
+          <w:color w:val="000000"/>
+          <w:sz w:val="20"/>
+          <w:szCs w:val="20"/>
+          <w:lang w:val="en-US" w:eastAsia="de-DE"/>
+        </w:rPr>
+      </w:pPr>
+      <w:r>
+        <w:rPr>
+          <w:rFonts w:ascii="Lucida Console" w:eastAsia="Times New Roman" w:hAnsi="Lucida Console" w:cs="Courier New"/>
+          <w:color w:val="000000"/>
+          <w:sz w:val="20"/>
+          <w:szCs w:val="20"/>
+          <w:lang w:val="en-US" w:eastAsia="de-DE"/>
+        </w:rPr>
+        <w:t xml:space="preserve">    </w:t>
+      </w:r>
+      <w:proofErr w:type="spellStart"/>
+      <w:r>
+        <w:rPr>
+          <w:rFonts w:ascii="Lucida Console" w:eastAsia="Times New Roman" w:hAnsi="Lucida Console" w:cs="Courier New"/>
+          <w:color w:val="000000"/>
+          <w:sz w:val="20"/>
+          <w:szCs w:val="20"/>
+          <w:lang w:val="en-US" w:eastAsia="de-DE"/>
+        </w:rPr>
+        <w:t>is_task_relevant</w:t>
+      </w:r>
+      <w:proofErr w:type="spellEnd"/>
+      <w:r>
+        <w:rPr>
+          <w:rFonts w:ascii="Lucida Console" w:eastAsia="Times New Roman" w:hAnsi="Lucida Console" w:cs="Courier New"/>
+          <w:color w:val="000000"/>
+          <w:sz w:val="20"/>
+          <w:szCs w:val="20"/>
+          <w:lang w:val="en-US" w:eastAsia="de-DE"/>
+        </w:rPr>
+        <w:t xml:space="preserve"> | </w:t>
+      </w:r>
+      <w:proofErr w:type="spellStart"/>
+      <w:r>
+        <w:rPr>
+          <w:rFonts w:ascii="Lucida Console" w:eastAsia="Times New Roman" w:hAnsi="Lucida Console" w:cs="Courier New"/>
+          <w:color w:val="000000"/>
+          <w:sz w:val="20"/>
+          <w:szCs w:val="20"/>
+          <w:lang w:val="en-US" w:eastAsia="de-DE"/>
+        </w:rPr>
+        <w:t>sub_num</w:t>
+      </w:r>
+      <w:proofErr w:type="spellEnd"/>
+      <w:r>
+        <w:rPr>
+          <w:rFonts w:ascii="Lucida Console" w:eastAsia="Times New Roman" w:hAnsi="Lucida Console" w:cs="Courier New"/>
+          <w:color w:val="000000"/>
+          <w:sz w:val="20"/>
+          <w:szCs w:val="20"/>
+          <w:lang w:val="en-US" w:eastAsia="de-DE"/>
+        </w:rPr>
+        <w:t>)</w:t>
+      </w:r>
+    </w:p>
+    <w:p>
+      <w:pPr>
+        <w:shd w:val="clear" w:color="auto" w:fill="FFFFFF"/>
+        <w:tabs>
+          <w:tab w:val="left" w:pos="916"/>
+          <w:tab w:val="left" w:pos="1832"/>
+          <w:tab w:val="left" w:pos="2748"/>
+          <w:tab w:val="left" w:pos="3664"/>
+          <w:tab w:val="left" w:pos="4580"/>
+          <w:tab w:val="left" w:pos="5496"/>
+          <w:tab w:val="left" w:pos="6412"/>
+          <w:tab w:val="left" w:pos="7328"/>
+          <w:tab w:val="left" w:pos="8244"/>
+          <w:tab w:val="left" w:pos="9160"/>
+          <w:tab w:val="left" w:pos="10076"/>
+          <w:tab w:val="left" w:pos="10992"/>
+          <w:tab w:val="left" w:pos="11908"/>
+          <w:tab w:val="left" w:pos="12824"/>
+          <w:tab w:val="left" w:pos="13740"/>
+          <w:tab w:val="left" w:pos="14656"/>
+        </w:tabs>
+        <w:spacing w:after="0" w:line="240" w:lineRule="auto"/>
+        <w:rPr>
+          <w:rFonts w:ascii="Lucida Console" w:eastAsia="Times New Roman" w:hAnsi="Lucida Console" w:cs="Courier New"/>
+          <w:color w:val="000000"/>
+          <w:sz w:val="20"/>
+          <w:szCs w:val="20"/>
+          <w:lang w:val="en-US" w:eastAsia="de-DE"/>
+        </w:rPr>
+      </w:pPr>
+      <w:r>
+        <w:rPr>
+          <w:rFonts w:ascii="Lucida Console" w:eastAsia="Times New Roman" w:hAnsi="Lucida Console" w:cs="Courier New"/>
+          <w:color w:val="000000"/>
+          <w:sz w:val="20"/>
+          <w:szCs w:val="20"/>
+          <w:lang w:val="en-US" w:eastAsia="de-DE"/>
+        </w:rPr>
+        <w:t xml:space="preserve">   Data: </w:t>
+      </w:r>
+      <w:proofErr w:type="spellStart"/>
+      <w:r>
+        <w:rPr>
+          <w:rFonts w:ascii="Lucida Console" w:eastAsia="Times New Roman" w:hAnsi="Lucida Console" w:cs="Courier New"/>
+          <w:color w:val="000000"/>
+          <w:sz w:val="20"/>
+          <w:szCs w:val="20"/>
+          <w:lang w:val="en-US" w:eastAsia="de-DE"/>
+        </w:rPr>
+        <w:t>all_event_table</w:t>
+      </w:r>
+      <w:proofErr w:type="spellEnd"/>
+    </w:p>
+    <w:p>
+      <w:pPr>
+        <w:shd w:val="clear" w:color="auto" w:fill="FFFFFF"/>
+        <w:tabs>
+          <w:tab w:val="left" w:pos="916"/>
+          <w:tab w:val="left" w:pos="1832"/>
+          <w:tab w:val="left" w:pos="2748"/>
+          <w:tab w:val="left" w:pos="3664"/>
+          <w:tab w:val="left" w:pos="4580"/>
+          <w:tab w:val="left" w:pos="5496"/>
+          <w:tab w:val="left" w:pos="6412"/>
+          <w:tab w:val="left" w:pos="7328"/>
+          <w:tab w:val="left" w:pos="8244"/>
+          <w:tab w:val="left" w:pos="9160"/>
+          <w:tab w:val="left" w:pos="10076"/>
+          <w:tab w:val="left" w:pos="10992"/>
+          <w:tab w:val="left" w:pos="11908"/>
+          <w:tab w:val="left" w:pos="12824"/>
+          <w:tab w:val="left" w:pos="13740"/>
+          <w:tab w:val="left" w:pos="14656"/>
+        </w:tabs>
+        <w:spacing w:after="0" w:line="240" w:lineRule="auto"/>
+        <w:rPr>
+          <w:rFonts w:ascii="Lucida Console" w:eastAsia="Times New Roman" w:hAnsi="Lucida Console" w:cs="Courier New"/>
+          <w:color w:val="000000"/>
+          <w:sz w:val="20"/>
+          <w:szCs w:val="20"/>
+          <w:lang w:val="en-US" w:eastAsia="de-DE"/>
+        </w:rPr>
+      </w:pPr>
+    </w:p>
+    <w:p>
+      <w:pPr>
+        <w:shd w:val="clear" w:color="auto" w:fill="FFFFFF"/>
+        <w:tabs>
+          <w:tab w:val="left" w:pos="916"/>
+          <w:tab w:val="left" w:pos="1832"/>
+          <w:tab w:val="left" w:pos="2748"/>
+          <w:tab w:val="left" w:pos="3664"/>
+          <w:tab w:val="left" w:pos="4580"/>
+          <w:tab w:val="left" w:pos="5496"/>
+          <w:tab w:val="left" w:pos="6412"/>
+          <w:tab w:val="left" w:pos="7328"/>
+          <w:tab w:val="left" w:pos="8244"/>
+          <w:tab w:val="left" w:pos="9160"/>
+          <w:tab w:val="left" w:pos="10076"/>
+          <w:tab w:val="left" w:pos="10992"/>
+          <w:tab w:val="left" w:pos="11908"/>
+          <w:tab w:val="left" w:pos="12824"/>
+          <w:tab w:val="left" w:pos="13740"/>
+          <w:tab w:val="left" w:pos="14656"/>
+        </w:tabs>
+        <w:spacing w:after="0" w:line="240" w:lineRule="auto"/>
+        <w:rPr>
+          <w:rFonts w:ascii="Lucida Console" w:eastAsia="Times New Roman" w:hAnsi="Lucida Console" w:cs="Courier New"/>
+          <w:color w:val="000000"/>
+          <w:sz w:val="20"/>
+          <w:szCs w:val="20"/>
+          <w:lang w:val="en-US" w:eastAsia="de-DE"/>
+        </w:rPr>
+      </w:pPr>
+      <w:r>
+        <w:rPr>
+          <w:rFonts w:ascii="Lucida Console" w:eastAsia="Times New Roman" w:hAnsi="Lucida Console" w:cs="Courier New"/>
+          <w:color w:val="000000"/>
+          <w:sz w:val="20"/>
+          <w:szCs w:val="20"/>
+          <w:lang w:val="en-US" w:eastAsia="de-DE"/>
+        </w:rPr>
+        <w:t xml:space="preserve">     AIC      BIC   </w:t>
+      </w:r>
+      <w:proofErr w:type="spellStart"/>
+      <w:r>
+        <w:rPr>
+          <w:rFonts w:ascii="Lucida Console" w:eastAsia="Times New Roman" w:hAnsi="Lucida Console" w:cs="Courier New"/>
+          <w:color w:val="000000"/>
+          <w:sz w:val="20"/>
+          <w:szCs w:val="20"/>
+          <w:lang w:val="en-US" w:eastAsia="de-DE"/>
+        </w:rPr>
+        <w:t>logLik</w:t>
+      </w:r>
+      <w:proofErr w:type="spellEnd"/>
+      <w:r>
+        <w:rPr>
+          <w:rFonts w:ascii="Lucida Console" w:eastAsia="Times New Roman" w:hAnsi="Lucida Console" w:cs="Courier New"/>
+          <w:color w:val="000000"/>
+          <w:sz w:val="20"/>
+          <w:szCs w:val="20"/>
+          <w:lang w:val="en-US" w:eastAsia="de-DE"/>
+        </w:rPr>
+        <w:t xml:space="preserve"> deviance </w:t>
+      </w:r>
+      <w:proofErr w:type="spellStart"/>
+      <w:r>
+        <w:rPr>
+          <w:rFonts w:ascii="Lucida Console" w:eastAsia="Times New Roman" w:hAnsi="Lucida Console" w:cs="Courier New"/>
+          <w:color w:val="000000"/>
+          <w:sz w:val="20"/>
+          <w:szCs w:val="20"/>
+          <w:lang w:val="en-US" w:eastAsia="de-DE"/>
+        </w:rPr>
+        <w:t>df.resid</w:t>
+      </w:r>
+      <w:proofErr w:type="spellEnd"/>
+      <w:r>
+        <w:rPr>
+          <w:rFonts w:ascii="Lucida Console" w:eastAsia="Times New Roman" w:hAnsi="Lucida Console" w:cs="Courier New"/>
+          <w:color w:val="000000"/>
+          <w:sz w:val="20"/>
+          <w:szCs w:val="20"/>
+          <w:lang w:val="en-US" w:eastAsia="de-DE"/>
+        </w:rPr>
+        <w:t xml:space="preserve"> </w:t>
       </w:r>
     </w:p>
     <w:p>
@@ -496,48 +772,92 @@
           <w:szCs w:val="20"/>
           <w:lang w:val="en-US" w:eastAsia="de-DE"/>
         </w:rPr>
-        <w:t xml:space="preserve">    Min      1Q  Median      3Q     Max </w:t>
-      </w:r>
-    </w:p>
-    <w:p>
-      <w:pPr>
-        <w:shd w:val="clear" w:color="auto" w:fill="FFFFFF"/>
-        <w:tabs>
-          <w:tab w:val="left" w:pos="916"/>
-          <w:tab w:val="left" w:pos="1832"/>
-          <w:tab w:val="left" w:pos="2748"/>
-          <w:tab w:val="left" w:pos="3664"/>
-          <w:tab w:val="left" w:pos="4580"/>
-          <w:tab w:val="left" w:pos="5496"/>
-          <w:tab w:val="left" w:pos="6412"/>
-          <w:tab w:val="left" w:pos="7328"/>
-          <w:tab w:val="left" w:pos="8244"/>
-          <w:tab w:val="left" w:pos="9160"/>
-          <w:tab w:val="left" w:pos="10076"/>
-          <w:tab w:val="left" w:pos="10992"/>
-          <w:tab w:val="left" w:pos="11908"/>
-          <w:tab w:val="left" w:pos="12824"/>
-          <w:tab w:val="left" w:pos="13740"/>
-          <w:tab w:val="left" w:pos="14656"/>
-        </w:tabs>
-        <w:spacing w:after="0" w:line="240" w:lineRule="auto"/>
-        <w:rPr>
-          <w:rFonts w:ascii="Lucida Console" w:eastAsia="Times New Roman" w:hAnsi="Lucida Console" w:cs="Courier New"/>
-          <w:color w:val="000000"/>
-          <w:sz w:val="20"/>
-          <w:szCs w:val="20"/>
-          <w:lang w:val="en-US" w:eastAsia="de-DE"/>
-        </w:rPr>
-      </w:pPr>
-      <w:r>
-        <w:rPr>
-          <w:rFonts w:ascii="Lucida Console" w:eastAsia="Times New Roman" w:hAnsi="Lucida Console" w:cs="Courier New"/>
-          <w:color w:val="000000"/>
-          <w:sz w:val="20"/>
-          <w:szCs w:val="20"/>
-          <w:lang w:val="en-US" w:eastAsia="de-DE"/>
-        </w:rPr>
-        <w:t xml:space="preserve">-2.4477 -0.5838 -0.2232  0.3334 11.3905 </w:t>
+        <w:t xml:space="preserve">    Min      </w:t>
+      </w:r>
+      <w:proofErr w:type="gramStart"/>
+      <w:r>
+        <w:rPr>
+          <w:rFonts w:ascii="Lucida Console" w:eastAsia="Times New Roman" w:hAnsi="Lucida Console" w:cs="Courier New"/>
+          <w:color w:val="000000"/>
+          <w:sz w:val="20"/>
+          <w:szCs w:val="20"/>
+          <w:lang w:val="en-US" w:eastAsia="de-DE"/>
+        </w:rPr>
+        <w:t>1Q  Median</w:t>
+      </w:r>
+      <w:proofErr w:type="gramEnd"/>
+      <w:r>
+        <w:rPr>
+          <w:rFonts w:ascii="Lucida Console" w:eastAsia="Times New Roman" w:hAnsi="Lucida Console" w:cs="Courier New"/>
+          <w:color w:val="000000"/>
+          <w:sz w:val="20"/>
+          <w:szCs w:val="20"/>
+          <w:lang w:val="en-US" w:eastAsia="de-DE"/>
+        </w:rPr>
+        <w:t xml:space="preserve">      3Q     Max </w:t>
+      </w:r>
+    </w:p>
+    <w:p>
+      <w:pPr>
+        <w:shd w:val="clear" w:color="auto" w:fill="FFFFFF"/>
+        <w:tabs>
+          <w:tab w:val="left" w:pos="916"/>
+          <w:tab w:val="left" w:pos="1832"/>
+          <w:tab w:val="left" w:pos="2748"/>
+          <w:tab w:val="left" w:pos="3664"/>
+          <w:tab w:val="left" w:pos="4580"/>
+          <w:tab w:val="left" w:pos="5496"/>
+          <w:tab w:val="left" w:pos="6412"/>
+          <w:tab w:val="left" w:pos="7328"/>
+          <w:tab w:val="left" w:pos="8244"/>
+          <w:tab w:val="left" w:pos="9160"/>
+          <w:tab w:val="left" w:pos="10076"/>
+          <w:tab w:val="left" w:pos="10992"/>
+          <w:tab w:val="left" w:pos="11908"/>
+          <w:tab w:val="left" w:pos="12824"/>
+          <w:tab w:val="left" w:pos="13740"/>
+          <w:tab w:val="left" w:pos="14656"/>
+        </w:tabs>
+        <w:spacing w:after="0" w:line="240" w:lineRule="auto"/>
+        <w:rPr>
+          <w:rFonts w:ascii="Lucida Console" w:eastAsia="Times New Roman" w:hAnsi="Lucida Console" w:cs="Courier New"/>
+          <w:color w:val="000000"/>
+          <w:sz w:val="20"/>
+          <w:szCs w:val="20"/>
+          <w:lang w:val="en-US" w:eastAsia="de-DE"/>
+        </w:rPr>
+      </w:pPr>
+      <w:r>
+        <w:rPr>
+          <w:rFonts w:ascii="Lucida Console" w:eastAsia="Times New Roman" w:hAnsi="Lucida Console" w:cs="Courier New"/>
+          <w:color w:val="000000"/>
+          <w:sz w:val="20"/>
+          <w:szCs w:val="20"/>
+          <w:lang w:val="en-US" w:eastAsia="de-DE"/>
+        </w:rPr>
+        <w:t>-2.4477 -0.5838 -</w:t>
+      </w:r>
+      <w:proofErr w:type="gramStart"/>
+      <w:r>
+        <w:rPr>
+          <w:rFonts w:ascii="Lucida Console" w:eastAsia="Times New Roman" w:hAnsi="Lucida Console" w:cs="Courier New"/>
+          <w:color w:val="000000"/>
+          <w:sz w:val="20"/>
+          <w:szCs w:val="20"/>
+          <w:lang w:val="en-US" w:eastAsia="de-DE"/>
+        </w:rPr>
+        <w:t>0.2232  0.3334</w:t>
+      </w:r>
+      <w:proofErr w:type="gramEnd"/>
+      <w:r>
+        <w:rPr>
+          <w:rFonts w:ascii="Lucida Console" w:eastAsia="Times New Roman" w:hAnsi="Lucida Console" w:cs="Courier New"/>
+          <w:color w:val="000000"/>
+          <w:sz w:val="20"/>
+          <w:szCs w:val="20"/>
+          <w:lang w:val="en-US" w:eastAsia="de-DE"/>
+        </w:rPr>
+        <w:t xml:space="preserve"> 11.3905 </w:t>
       </w:r>
     </w:p>
     <w:p>
@@ -650,48 +970,114 @@
           <w:szCs w:val="20"/>
           <w:lang w:val="en-US" w:eastAsia="de-DE"/>
         </w:rPr>
-        <w:t xml:space="preserve"> Groups   Name        Variance Std.Dev.</w:t>
-      </w:r>
-    </w:p>
-    <w:p>
-      <w:pPr>
-        <w:shd w:val="clear" w:color="auto" w:fill="FFFFFF"/>
-        <w:tabs>
-          <w:tab w:val="left" w:pos="916"/>
-          <w:tab w:val="left" w:pos="1832"/>
-          <w:tab w:val="left" w:pos="2748"/>
-          <w:tab w:val="left" w:pos="3664"/>
-          <w:tab w:val="left" w:pos="4580"/>
-          <w:tab w:val="left" w:pos="5496"/>
-          <w:tab w:val="left" w:pos="6412"/>
-          <w:tab w:val="left" w:pos="7328"/>
-          <w:tab w:val="left" w:pos="8244"/>
-          <w:tab w:val="left" w:pos="9160"/>
-          <w:tab w:val="left" w:pos="10076"/>
-          <w:tab w:val="left" w:pos="10992"/>
-          <w:tab w:val="left" w:pos="11908"/>
-          <w:tab w:val="left" w:pos="12824"/>
-          <w:tab w:val="left" w:pos="13740"/>
-          <w:tab w:val="left" w:pos="14656"/>
-        </w:tabs>
-        <w:spacing w:after="0" w:line="240" w:lineRule="auto"/>
-        <w:rPr>
-          <w:rFonts w:ascii="Lucida Console" w:eastAsia="Times New Roman" w:hAnsi="Lucida Console" w:cs="Courier New"/>
-          <w:color w:val="000000"/>
-          <w:sz w:val="20"/>
-          <w:szCs w:val="20"/>
-          <w:lang w:val="en-US" w:eastAsia="de-DE"/>
-        </w:rPr>
-      </w:pPr>
-      <w:r>
-        <w:rPr>
-          <w:rFonts w:ascii="Lucida Console" w:eastAsia="Times New Roman" w:hAnsi="Lucida Console" w:cs="Courier New"/>
-          <w:color w:val="000000"/>
-          <w:sz w:val="20"/>
-          <w:szCs w:val="20"/>
-          <w:lang w:val="en-US" w:eastAsia="de-DE"/>
-        </w:rPr>
-        <w:t xml:space="preserve"> sub_num  (Intercept) 0.002767 0.0526  </w:t>
+        <w:t xml:space="preserve"> Groups   Name        Variance </w:t>
+      </w:r>
+      <w:proofErr w:type="spellStart"/>
+      <w:r>
+        <w:rPr>
+          <w:rFonts w:ascii="Lucida Console" w:eastAsia="Times New Roman" w:hAnsi="Lucida Console" w:cs="Courier New"/>
+          <w:color w:val="000000"/>
+          <w:sz w:val="20"/>
+          <w:szCs w:val="20"/>
+          <w:lang w:val="en-US" w:eastAsia="de-DE"/>
+        </w:rPr>
+        <w:t>Std.Dev</w:t>
+      </w:r>
+      <w:proofErr w:type="spellEnd"/>
+      <w:r>
+        <w:rPr>
+          <w:rFonts w:ascii="Lucida Console" w:eastAsia="Times New Roman" w:hAnsi="Lucida Console" w:cs="Courier New"/>
+          <w:color w:val="000000"/>
+          <w:sz w:val="20"/>
+          <w:szCs w:val="20"/>
+          <w:lang w:val="en-US" w:eastAsia="de-DE"/>
+        </w:rPr>
+        <w:t>.</w:t>
+      </w:r>
+    </w:p>
+    <w:p>
+      <w:pPr>
+        <w:shd w:val="clear" w:color="auto" w:fill="FFFFFF"/>
+        <w:tabs>
+          <w:tab w:val="left" w:pos="916"/>
+          <w:tab w:val="left" w:pos="1832"/>
+          <w:tab w:val="left" w:pos="2748"/>
+          <w:tab w:val="left" w:pos="3664"/>
+          <w:tab w:val="left" w:pos="4580"/>
+          <w:tab w:val="left" w:pos="5496"/>
+          <w:tab w:val="left" w:pos="6412"/>
+          <w:tab w:val="left" w:pos="7328"/>
+          <w:tab w:val="left" w:pos="8244"/>
+          <w:tab w:val="left" w:pos="9160"/>
+          <w:tab w:val="left" w:pos="10076"/>
+          <w:tab w:val="left" w:pos="10992"/>
+          <w:tab w:val="left" w:pos="11908"/>
+          <w:tab w:val="left" w:pos="12824"/>
+          <w:tab w:val="left" w:pos="13740"/>
+          <w:tab w:val="left" w:pos="14656"/>
+        </w:tabs>
+        <w:spacing w:after="0" w:line="240" w:lineRule="auto"/>
+        <w:rPr>
+          <w:rFonts w:ascii="Lucida Console" w:eastAsia="Times New Roman" w:hAnsi="Lucida Console" w:cs="Courier New"/>
+          <w:color w:val="000000"/>
+          <w:sz w:val="20"/>
+          <w:szCs w:val="20"/>
+          <w:lang w:val="en-US" w:eastAsia="de-DE"/>
+        </w:rPr>
+      </w:pPr>
+      <w:r>
+        <w:rPr>
+          <w:rFonts w:ascii="Lucida Console" w:eastAsia="Times New Roman" w:hAnsi="Lucida Console" w:cs="Courier New"/>
+          <w:color w:val="000000"/>
+          <w:sz w:val="20"/>
+          <w:szCs w:val="20"/>
+          <w:lang w:val="en-US" w:eastAsia="de-DE"/>
+        </w:rPr>
+        <w:t xml:space="preserve"> </w:t>
+      </w:r>
+      <w:proofErr w:type="spellStart"/>
+      <w:r>
+        <w:rPr>
+          <w:rFonts w:ascii="Lucida Console" w:eastAsia="Times New Roman" w:hAnsi="Lucida Console" w:cs="Courier New"/>
+          <w:color w:val="000000"/>
+          <w:sz w:val="20"/>
+          <w:szCs w:val="20"/>
+          <w:lang w:val="en-US" w:eastAsia="de-DE"/>
+        </w:rPr>
+        <w:t>sub_</w:t>
+      </w:r>
+      <w:proofErr w:type="gramStart"/>
+      <w:r>
+        <w:rPr>
+          <w:rFonts w:ascii="Lucida Console" w:eastAsia="Times New Roman" w:hAnsi="Lucida Console" w:cs="Courier New"/>
+          <w:color w:val="000000"/>
+          <w:sz w:val="20"/>
+          <w:szCs w:val="20"/>
+          <w:lang w:val="en-US" w:eastAsia="de-DE"/>
+        </w:rPr>
+        <w:t>num</w:t>
+      </w:r>
+      <w:proofErr w:type="spellEnd"/>
+      <w:r>
+        <w:rPr>
+          <w:rFonts w:ascii="Lucida Console" w:eastAsia="Times New Roman" w:hAnsi="Lucida Console" w:cs="Courier New"/>
+          <w:color w:val="000000"/>
+          <w:sz w:val="20"/>
+          <w:szCs w:val="20"/>
+          <w:lang w:val="en-US" w:eastAsia="de-DE"/>
+        </w:rPr>
+        <w:t xml:space="preserve">  (</w:t>
+      </w:r>
+      <w:proofErr w:type="gramEnd"/>
+      <w:r>
+        <w:rPr>
+          <w:rFonts w:ascii="Lucida Console" w:eastAsia="Times New Roman" w:hAnsi="Lucida Console" w:cs="Courier New"/>
+          <w:color w:val="000000"/>
+          <w:sz w:val="20"/>
+          <w:szCs w:val="20"/>
+          <w:lang w:val="en-US" w:eastAsia="de-DE"/>
+        </w:rPr>
+        <w:t xml:space="preserve">Intercept) 0.002767 0.0526  </w:t>
       </w:r>
     </w:p>
     <w:p>
@@ -773,7 +1159,51 @@
           <w:szCs w:val="20"/>
           <w:lang w:val="en-US" w:eastAsia="de-DE"/>
         </w:rPr>
-        <w:t>Number of obs: 4404, groups:  sub_num, 10</w:t>
+        <w:t xml:space="preserve">Number of </w:t>
+      </w:r>
+      <w:proofErr w:type="spellStart"/>
+      <w:r>
+        <w:rPr>
+          <w:rFonts w:ascii="Lucida Console" w:eastAsia="Times New Roman" w:hAnsi="Lucida Console" w:cs="Courier New"/>
+          <w:color w:val="000000"/>
+          <w:sz w:val="20"/>
+          <w:szCs w:val="20"/>
+          <w:lang w:val="en-US" w:eastAsia="de-DE"/>
+        </w:rPr>
+        <w:t>obs</w:t>
+      </w:r>
+      <w:proofErr w:type="spellEnd"/>
+      <w:r>
+        <w:rPr>
+          <w:rFonts w:ascii="Lucida Console" w:eastAsia="Times New Roman" w:hAnsi="Lucida Console" w:cs="Courier New"/>
+          <w:color w:val="000000"/>
+          <w:sz w:val="20"/>
+          <w:szCs w:val="20"/>
+          <w:lang w:val="en-US" w:eastAsia="de-DE"/>
+        </w:rPr>
+        <w:t xml:space="preserve">: 4404, groups:  </w:t>
+      </w:r>
+      <w:proofErr w:type="spellStart"/>
+      <w:r>
+        <w:rPr>
+          <w:rFonts w:ascii="Lucida Console" w:eastAsia="Times New Roman" w:hAnsi="Lucida Console" w:cs="Courier New"/>
+          <w:color w:val="000000"/>
+          <w:sz w:val="20"/>
+          <w:szCs w:val="20"/>
+          <w:lang w:val="en-US" w:eastAsia="de-DE"/>
+        </w:rPr>
+        <w:t>sub_num</w:t>
+      </w:r>
+      <w:proofErr w:type="spellEnd"/>
+      <w:r>
+        <w:rPr>
+          <w:rFonts w:ascii="Lucida Console" w:eastAsia="Times New Roman" w:hAnsi="Lucida Console" w:cs="Courier New"/>
+          <w:color w:val="000000"/>
+          <w:sz w:val="20"/>
+          <w:szCs w:val="20"/>
+          <w:lang w:val="en-US" w:eastAsia="de-DE"/>
+        </w:rPr>
+        <w:t>, 10</w:t>
       </w:r>
     </w:p>
     <w:p>
@@ -886,31 +1316,10 @@
           <w:szCs w:val="20"/>
           <w:lang w:val="en-US" w:eastAsia="de-DE"/>
         </w:rPr>
-        <w:t>Warning in class(object) &lt;- "environment" :</w:t>
-      </w:r>
-    </w:p>
-    <w:p>
-      <w:pPr>
-        <w:shd w:val="clear" w:color="auto" w:fill="FFFFFF"/>
-        <w:tabs>
-          <w:tab w:val="left" w:pos="916"/>
-          <w:tab w:val="left" w:pos="1832"/>
-          <w:tab w:val="left" w:pos="2748"/>
-          <w:tab w:val="left" w:pos="3664"/>
-          <w:tab w:val="left" w:pos="4580"/>
-          <w:tab w:val="left" w:pos="5496"/>
-          <w:tab w:val="left" w:pos="6412"/>
-          <w:tab w:val="left" w:pos="7328"/>
-          <w:tab w:val="left" w:pos="8244"/>
-          <w:tab w:val="left" w:pos="9160"/>
-          <w:tab w:val="left" w:pos="10076"/>
-          <w:tab w:val="left" w:pos="10992"/>
-          <w:tab w:val="left" w:pos="11908"/>
-          <w:tab w:val="left" w:pos="12824"/>
-          <w:tab w:val="left" w:pos="13740"/>
-          <w:tab w:val="left" w:pos="14656"/>
-        </w:tabs>
-        <w:spacing w:after="0" w:line="240" w:lineRule="auto"/>
+        <w:t xml:space="preserve">Warning in </w:t>
+      </w:r>
+      <w:proofErr w:type="gramStart"/>
+      <w:r>
         <w:rPr>
           <w:rFonts w:ascii="Lucida Console" w:eastAsia="Times New Roman" w:hAnsi="Lucida Console" w:cs="Courier New"/>
           <w:color w:val="C5060B"/>
@@ -918,7 +1327,9 @@
           <w:szCs w:val="20"/>
           <w:lang w:val="en-US" w:eastAsia="de-DE"/>
         </w:rPr>
-      </w:pPr>
+        <w:t>class(</w:t>
+      </w:r>
+      <w:proofErr w:type="gramEnd"/>
       <w:r>
         <w:rPr>
           <w:rFonts w:ascii="Lucida Console" w:eastAsia="Times New Roman" w:hAnsi="Lucida Console" w:cs="Courier New"/>
@@ -927,7 +1338,7 @@
           <w:szCs w:val="20"/>
           <w:lang w:val="en-US" w:eastAsia="de-DE"/>
         </w:rPr>
-        <w:t xml:space="preserve">  Setting class(x) to "environment" sets attribute to NULL; result will no longer be an S4 object</w:t>
+        <w:t>object) &lt;- "environment" :</w:t>
       </w:r>
     </w:p>
     <w:p>
@@ -968,31 +1379,10 @@
           <w:szCs w:val="20"/>
           <w:lang w:val="en-US" w:eastAsia="de-DE"/>
         </w:rPr>
-        <w:t>Warning in class(object) &lt;- "environment" :</w:t>
-      </w:r>
-    </w:p>
-    <w:p>
-      <w:pPr>
-        <w:shd w:val="clear" w:color="auto" w:fill="FFFFFF"/>
-        <w:tabs>
-          <w:tab w:val="left" w:pos="916"/>
-          <w:tab w:val="left" w:pos="1832"/>
-          <w:tab w:val="left" w:pos="2748"/>
-          <w:tab w:val="left" w:pos="3664"/>
-          <w:tab w:val="left" w:pos="4580"/>
-          <w:tab w:val="left" w:pos="5496"/>
-          <w:tab w:val="left" w:pos="6412"/>
-          <w:tab w:val="left" w:pos="7328"/>
-          <w:tab w:val="left" w:pos="8244"/>
-          <w:tab w:val="left" w:pos="9160"/>
-          <w:tab w:val="left" w:pos="10076"/>
-          <w:tab w:val="left" w:pos="10992"/>
-          <w:tab w:val="left" w:pos="11908"/>
-          <w:tab w:val="left" w:pos="12824"/>
-          <w:tab w:val="left" w:pos="13740"/>
-          <w:tab w:val="left" w:pos="14656"/>
-        </w:tabs>
-        <w:spacing w:after="0" w:line="240" w:lineRule="auto"/>
+        <w:t xml:space="preserve">  Setting class(x) to "environment" sets attribute to NULL</w:t>
+      </w:r>
+      <w:proofErr w:type="gramStart"/>
+      <w:r>
         <w:rPr>
           <w:rFonts w:ascii="Lucida Console" w:eastAsia="Times New Roman" w:hAnsi="Lucida Console" w:cs="Courier New"/>
           <w:color w:val="C5060B"/>
@@ -1000,7 +1390,9 @@
           <w:szCs w:val="20"/>
           <w:lang w:val="en-US" w:eastAsia="de-DE"/>
         </w:rPr>
-      </w:pPr>
+        <w:t>;</w:t>
+      </w:r>
+      <w:proofErr w:type="gramEnd"/>
       <w:r>
         <w:rPr>
           <w:rFonts w:ascii="Lucida Console" w:eastAsia="Times New Roman" w:hAnsi="Lucida Console" w:cs="Courier New"/>
@@ -1009,6 +1401,110 @@
           <w:szCs w:val="20"/>
           <w:lang w:val="en-US" w:eastAsia="de-DE"/>
         </w:rPr>
+        <w:t xml:space="preserve"> result will no longer be an S4 object</w:t>
+      </w:r>
+    </w:p>
+    <w:p>
+      <w:pPr>
+        <w:shd w:val="clear" w:color="auto" w:fill="FFFFFF"/>
+        <w:tabs>
+          <w:tab w:val="left" w:pos="916"/>
+          <w:tab w:val="left" w:pos="1832"/>
+          <w:tab w:val="left" w:pos="2748"/>
+          <w:tab w:val="left" w:pos="3664"/>
+          <w:tab w:val="left" w:pos="4580"/>
+          <w:tab w:val="left" w:pos="5496"/>
+          <w:tab w:val="left" w:pos="6412"/>
+          <w:tab w:val="left" w:pos="7328"/>
+          <w:tab w:val="left" w:pos="8244"/>
+          <w:tab w:val="left" w:pos="9160"/>
+          <w:tab w:val="left" w:pos="10076"/>
+          <w:tab w:val="left" w:pos="10992"/>
+          <w:tab w:val="left" w:pos="11908"/>
+          <w:tab w:val="left" w:pos="12824"/>
+          <w:tab w:val="left" w:pos="13740"/>
+          <w:tab w:val="left" w:pos="14656"/>
+        </w:tabs>
+        <w:spacing w:after="0" w:line="240" w:lineRule="auto"/>
+        <w:rPr>
+          <w:rFonts w:ascii="Lucida Console" w:eastAsia="Times New Roman" w:hAnsi="Lucida Console" w:cs="Courier New"/>
+          <w:color w:val="C5060B"/>
+          <w:sz w:val="20"/>
+          <w:szCs w:val="20"/>
+          <w:lang w:val="en-US" w:eastAsia="de-DE"/>
+        </w:rPr>
+      </w:pPr>
+      <w:r>
+        <w:rPr>
+          <w:rFonts w:ascii="Lucida Console" w:eastAsia="Times New Roman" w:hAnsi="Lucida Console" w:cs="Courier New"/>
+          <w:color w:val="C5060B"/>
+          <w:sz w:val="20"/>
+          <w:szCs w:val="20"/>
+          <w:lang w:val="en-US" w:eastAsia="de-DE"/>
+        </w:rPr>
+        <w:t xml:space="preserve">Warning in </w:t>
+      </w:r>
+      <w:proofErr w:type="gramStart"/>
+      <w:r>
+        <w:rPr>
+          <w:rFonts w:ascii="Lucida Console" w:eastAsia="Times New Roman" w:hAnsi="Lucida Console" w:cs="Courier New"/>
+          <w:color w:val="C5060B"/>
+          <w:sz w:val="20"/>
+          <w:szCs w:val="20"/>
+          <w:lang w:val="en-US" w:eastAsia="de-DE"/>
+        </w:rPr>
+        <w:t>class(</w:t>
+      </w:r>
+      <w:proofErr w:type="gramEnd"/>
+      <w:r>
+        <w:rPr>
+          <w:rFonts w:ascii="Lucida Console" w:eastAsia="Times New Roman" w:hAnsi="Lucida Console" w:cs="Courier New"/>
+          <w:color w:val="C5060B"/>
+          <w:sz w:val="20"/>
+          <w:szCs w:val="20"/>
+          <w:lang w:val="en-US" w:eastAsia="de-DE"/>
+        </w:rPr>
+        <w:t>object) &lt;- "environment" :</w:t>
+      </w:r>
+    </w:p>
+    <w:p>
+      <w:pPr>
+        <w:shd w:val="clear" w:color="auto" w:fill="FFFFFF"/>
+        <w:tabs>
+          <w:tab w:val="left" w:pos="916"/>
+          <w:tab w:val="left" w:pos="1832"/>
+          <w:tab w:val="left" w:pos="2748"/>
+          <w:tab w:val="left" w:pos="3664"/>
+          <w:tab w:val="left" w:pos="4580"/>
+          <w:tab w:val="left" w:pos="5496"/>
+          <w:tab w:val="left" w:pos="6412"/>
+          <w:tab w:val="left" w:pos="7328"/>
+          <w:tab w:val="left" w:pos="8244"/>
+          <w:tab w:val="left" w:pos="9160"/>
+          <w:tab w:val="left" w:pos="10076"/>
+          <w:tab w:val="left" w:pos="10992"/>
+          <w:tab w:val="left" w:pos="11908"/>
+          <w:tab w:val="left" w:pos="12824"/>
+          <w:tab w:val="left" w:pos="13740"/>
+          <w:tab w:val="left" w:pos="14656"/>
+        </w:tabs>
+        <w:spacing w:after="0" w:line="240" w:lineRule="auto"/>
+        <w:rPr>
+          <w:rFonts w:ascii="Lucida Console" w:eastAsia="Times New Roman" w:hAnsi="Lucida Console" w:cs="Courier New"/>
+          <w:color w:val="C5060B"/>
+          <w:sz w:val="20"/>
+          <w:szCs w:val="20"/>
+          <w:lang w:val="en-US" w:eastAsia="de-DE"/>
+        </w:rPr>
+      </w:pPr>
+      <w:r>
+        <w:rPr>
+          <w:rFonts w:ascii="Lucida Console" w:eastAsia="Times New Roman" w:hAnsi="Lucida Console" w:cs="Courier New"/>
+          <w:color w:val="C5060B"/>
+          <w:sz w:val="20"/>
+          <w:szCs w:val="20"/>
+          <w:lang w:val="en-US" w:eastAsia="de-DE"/>
+        </w:rPr>
         <w:t xml:space="preserve">  Setting class(x) to "environment" sets attribute to NULL</w:t>
       </w:r>
       <w:proofErr w:type="gramStart"/>
@@ -1074,6 +1570,7 @@
         </w:rPr>
         <w:t xml:space="preserve">                                 Estimate Std. Error t value </w:t>
       </w:r>
+      <w:proofErr w:type="spellStart"/>
       <w:proofErr w:type="gramStart"/>
       <w:r>
         <w:rPr>
@@ -1083,7 +1580,18 @@
           <w:szCs w:val="20"/>
           <w:lang w:val="en-US" w:eastAsia="de-DE"/>
         </w:rPr>
-        <w:t>Pr(</w:t>
+        <w:t>Pr</w:t>
+      </w:r>
+      <w:proofErr w:type="spellEnd"/>
+      <w:r>
+        <w:rPr>
+          <w:rFonts w:ascii="Lucida Console" w:eastAsia="Times New Roman" w:hAnsi="Lucida Console" w:cs="Courier New"/>
+          <w:color w:val="000000"/>
+          <w:sz w:val="20"/>
+          <w:szCs w:val="20"/>
+          <w:lang w:val="en-US" w:eastAsia="de-DE"/>
+        </w:rPr>
+        <w:t>(</w:t>
       </w:r>
       <w:proofErr w:type="gramEnd"/>
       <w:r>
@@ -1202,15 +1710,27 @@
           <w:lang w:val="en-US" w:eastAsia="de-DE"/>
         </w:rPr>
       </w:pPr>
-      <w:r>
-        <w:rPr>
-          <w:rFonts w:ascii="Lucida Console" w:eastAsia="Times New Roman" w:hAnsi="Lucida Console" w:cs="Courier New"/>
-          <w:color w:val="000000"/>
-          <w:sz w:val="20"/>
-          <w:szCs w:val="20"/>
-          <w:lang w:val="en-US" w:eastAsia="de-DE"/>
-        </w:rPr>
-        <w:t xml:space="preserve">c_SOA                           -0.071773   </w:t>
+      <w:proofErr w:type="spellStart"/>
+      <w:r>
+        <w:rPr>
+          <w:rFonts w:ascii="Lucida Console" w:eastAsia="Times New Roman" w:hAnsi="Lucida Console" w:cs="Courier New"/>
+          <w:color w:val="000000"/>
+          <w:sz w:val="20"/>
+          <w:szCs w:val="20"/>
+          <w:lang w:val="en-US" w:eastAsia="de-DE"/>
+        </w:rPr>
+        <w:t>c_SOA</w:t>
+      </w:r>
+      <w:proofErr w:type="spellEnd"/>
+      <w:r>
+        <w:rPr>
+          <w:rFonts w:ascii="Lucida Console" w:eastAsia="Times New Roman" w:hAnsi="Lucida Console" w:cs="Courier New"/>
+          <w:color w:val="000000"/>
+          <w:sz w:val="20"/>
+          <w:szCs w:val="20"/>
+          <w:lang w:val="en-US" w:eastAsia="de-DE"/>
+        </w:rPr>
+        <w:t xml:space="preserve">                           -0.071773   </w:t>
       </w:r>
       <w:proofErr w:type="gramStart"/>
       <w:r>
@@ -1265,15 +1785,27 @@
           <w:lang w:val="en-US" w:eastAsia="de-DE"/>
         </w:rPr>
       </w:pPr>
-      <w:r>
-        <w:rPr>
-          <w:rFonts w:ascii="Lucida Console" w:eastAsia="Times New Roman" w:hAnsi="Lucida Console" w:cs="Courier New"/>
-          <w:color w:val="000000"/>
-          <w:sz w:val="20"/>
-          <w:szCs w:val="20"/>
-          <w:lang w:val="en-US" w:eastAsia="de-DE"/>
-        </w:rPr>
-        <w:t>is_onset                         0.034844   0.006611   5.271 1.36e-07 ***</w:t>
+      <w:proofErr w:type="spellStart"/>
+      <w:r>
+        <w:rPr>
+          <w:rFonts w:ascii="Lucida Console" w:eastAsia="Times New Roman" w:hAnsi="Lucida Console" w:cs="Courier New"/>
+          <w:color w:val="000000"/>
+          <w:sz w:val="20"/>
+          <w:szCs w:val="20"/>
+          <w:lang w:val="en-US" w:eastAsia="de-DE"/>
+        </w:rPr>
+        <w:t>is_onset</w:t>
+      </w:r>
+      <w:proofErr w:type="spellEnd"/>
+      <w:r>
+        <w:rPr>
+          <w:rFonts w:ascii="Lucida Console" w:eastAsia="Times New Roman" w:hAnsi="Lucida Console" w:cs="Courier New"/>
+          <w:color w:val="000000"/>
+          <w:sz w:val="20"/>
+          <w:szCs w:val="20"/>
+          <w:lang w:val="en-US" w:eastAsia="de-DE"/>
+        </w:rPr>
+        <w:t xml:space="preserve">                         0.034844   0.006611   5.271 1.36e-07 ***</w:t>
       </w:r>
     </w:p>
     <w:p>
@@ -1381,15 +1913,27 @@
           <w:lang w:val="en-US" w:eastAsia="de-DE"/>
         </w:rPr>
       </w:pPr>
-      <w:r>
-        <w:rPr>
-          <w:rFonts w:ascii="Lucida Console" w:eastAsia="Times New Roman" w:hAnsi="Lucida Console" w:cs="Courier New"/>
-          <w:color w:val="000000"/>
-          <w:sz w:val="20"/>
-          <w:szCs w:val="20"/>
-          <w:lang w:val="en-US" w:eastAsia="de-DE"/>
-        </w:rPr>
-        <w:t xml:space="preserve">c_SOA:is_onset                  -0.139959   </w:t>
+      <w:proofErr w:type="spellStart"/>
+      <w:r>
+        <w:rPr>
+          <w:rFonts w:ascii="Lucida Console" w:eastAsia="Times New Roman" w:hAnsi="Lucida Console" w:cs="Courier New"/>
+          <w:color w:val="000000"/>
+          <w:sz w:val="20"/>
+          <w:szCs w:val="20"/>
+          <w:lang w:val="en-US" w:eastAsia="de-DE"/>
+        </w:rPr>
+        <w:t>c_SOA:is_onset</w:t>
+      </w:r>
+      <w:proofErr w:type="spellEnd"/>
+      <w:r>
+        <w:rPr>
+          <w:rFonts w:ascii="Lucida Console" w:eastAsia="Times New Roman" w:hAnsi="Lucida Console" w:cs="Courier New"/>
+          <w:color w:val="000000"/>
+          <w:sz w:val="20"/>
+          <w:szCs w:val="20"/>
+          <w:lang w:val="en-US" w:eastAsia="de-DE"/>
+        </w:rPr>
+        <w:t xml:space="preserve">                  -0.139959   </w:t>
       </w:r>
       <w:proofErr w:type="gramStart"/>
       <w:r>
@@ -1444,15 +1988,27 @@
           <w:lang w:val="en-US" w:eastAsia="de-DE"/>
         </w:rPr>
       </w:pPr>
-      <w:r>
-        <w:rPr>
-          <w:rFonts w:ascii="Lucida Console" w:eastAsia="Times New Roman" w:hAnsi="Lucida Console" w:cs="Courier New"/>
-          <w:color w:val="000000"/>
-          <w:sz w:val="20"/>
-          <w:szCs w:val="20"/>
-          <w:lang w:val="en-US" w:eastAsia="de-DE"/>
-        </w:rPr>
-        <w:t xml:space="preserve">c_SOA:is_task_relevant           0.001812   0.033448   </w:t>
+      <w:proofErr w:type="spellStart"/>
+      <w:r>
+        <w:rPr>
+          <w:rFonts w:ascii="Lucida Console" w:eastAsia="Times New Roman" w:hAnsi="Lucida Console" w:cs="Courier New"/>
+          <w:color w:val="000000"/>
+          <w:sz w:val="20"/>
+          <w:szCs w:val="20"/>
+          <w:lang w:val="en-US" w:eastAsia="de-DE"/>
+        </w:rPr>
+        <w:t>c_SOA:is_task_relevant</w:t>
+      </w:r>
+      <w:proofErr w:type="spellEnd"/>
+      <w:r>
+        <w:rPr>
+          <w:rFonts w:ascii="Lucida Console" w:eastAsia="Times New Roman" w:hAnsi="Lucida Console" w:cs="Courier New"/>
+          <w:color w:val="000000"/>
+          <w:sz w:val="20"/>
+          <w:szCs w:val="20"/>
+          <w:lang w:val="en-US" w:eastAsia="de-DE"/>
+        </w:rPr>
+        <w:t xml:space="preserve">           0.001812   0.033448   </w:t>
       </w:r>
       <w:proofErr w:type="gramStart"/>
       <w:r>
@@ -1507,56 +2063,80 @@
           <w:lang w:val="en-US" w:eastAsia="de-DE"/>
         </w:rPr>
       </w:pPr>
-      <w:r>
-        <w:rPr>
-          <w:rFonts w:ascii="Lucida Console" w:eastAsia="Times New Roman" w:hAnsi="Lucida Console" w:cs="Courier New"/>
-          <w:color w:val="000000"/>
-          <w:sz w:val="20"/>
-          <w:szCs w:val="20"/>
-          <w:lang w:val="en-US" w:eastAsia="de-DE"/>
-        </w:rPr>
-        <w:t>is_onset:is_task_relevant        0.040188   0.009578   4.196 2.72e-05 ***</w:t>
-      </w:r>
-    </w:p>
-    <w:p>
-      <w:pPr>
-        <w:shd w:val="clear" w:color="auto" w:fill="FFFFFF"/>
-        <w:tabs>
-          <w:tab w:val="left" w:pos="916"/>
-          <w:tab w:val="left" w:pos="1832"/>
-          <w:tab w:val="left" w:pos="2748"/>
-          <w:tab w:val="left" w:pos="3664"/>
-          <w:tab w:val="left" w:pos="4580"/>
-          <w:tab w:val="left" w:pos="5496"/>
-          <w:tab w:val="left" w:pos="6412"/>
-          <w:tab w:val="left" w:pos="7328"/>
-          <w:tab w:val="left" w:pos="8244"/>
-          <w:tab w:val="left" w:pos="9160"/>
-          <w:tab w:val="left" w:pos="10076"/>
-          <w:tab w:val="left" w:pos="10992"/>
-          <w:tab w:val="left" w:pos="11908"/>
-          <w:tab w:val="left" w:pos="12824"/>
-          <w:tab w:val="left" w:pos="13740"/>
-          <w:tab w:val="left" w:pos="14656"/>
-        </w:tabs>
-        <w:spacing w:after="0" w:line="240" w:lineRule="auto"/>
-        <w:rPr>
-          <w:rFonts w:ascii="Lucida Console" w:eastAsia="Times New Roman" w:hAnsi="Lucida Console" w:cs="Courier New"/>
-          <w:color w:val="000000"/>
-          <w:sz w:val="20"/>
-          <w:szCs w:val="20"/>
-          <w:lang w:val="en-US" w:eastAsia="de-DE"/>
-        </w:rPr>
-      </w:pPr>
-      <w:r>
-        <w:rPr>
-          <w:rFonts w:ascii="Lucida Console" w:eastAsia="Times New Roman" w:hAnsi="Lucida Console" w:cs="Courier New"/>
-          <w:color w:val="000000"/>
-          <w:sz w:val="20"/>
-          <w:szCs w:val="20"/>
-          <w:lang w:val="en-US" w:eastAsia="de-DE"/>
-        </w:rPr>
-        <w:t xml:space="preserve">c_SOA:is_onset:is_task_relevant -0.070589   </w:t>
+      <w:proofErr w:type="spellStart"/>
+      <w:r>
+        <w:rPr>
+          <w:rFonts w:ascii="Lucida Console" w:eastAsia="Times New Roman" w:hAnsi="Lucida Console" w:cs="Courier New"/>
+          <w:color w:val="000000"/>
+          <w:sz w:val="20"/>
+          <w:szCs w:val="20"/>
+          <w:lang w:val="en-US" w:eastAsia="de-DE"/>
+        </w:rPr>
+        <w:t>is_onset:is_task_relevant</w:t>
+      </w:r>
+      <w:proofErr w:type="spellEnd"/>
+      <w:r>
+        <w:rPr>
+          <w:rFonts w:ascii="Lucida Console" w:eastAsia="Times New Roman" w:hAnsi="Lucida Console" w:cs="Courier New"/>
+          <w:color w:val="000000"/>
+          <w:sz w:val="20"/>
+          <w:szCs w:val="20"/>
+          <w:lang w:val="en-US" w:eastAsia="de-DE"/>
+        </w:rPr>
+        <w:t xml:space="preserve">        0.040188   0.009578   4.196 2.72e-05 ***</w:t>
+      </w:r>
+    </w:p>
+    <w:p>
+      <w:pPr>
+        <w:shd w:val="clear" w:color="auto" w:fill="FFFFFF"/>
+        <w:tabs>
+          <w:tab w:val="left" w:pos="916"/>
+          <w:tab w:val="left" w:pos="1832"/>
+          <w:tab w:val="left" w:pos="2748"/>
+          <w:tab w:val="left" w:pos="3664"/>
+          <w:tab w:val="left" w:pos="4580"/>
+          <w:tab w:val="left" w:pos="5496"/>
+          <w:tab w:val="left" w:pos="6412"/>
+          <w:tab w:val="left" w:pos="7328"/>
+          <w:tab w:val="left" w:pos="8244"/>
+          <w:tab w:val="left" w:pos="9160"/>
+          <w:tab w:val="left" w:pos="10076"/>
+          <w:tab w:val="left" w:pos="10992"/>
+          <w:tab w:val="left" w:pos="11908"/>
+          <w:tab w:val="left" w:pos="12824"/>
+          <w:tab w:val="left" w:pos="13740"/>
+          <w:tab w:val="left" w:pos="14656"/>
+        </w:tabs>
+        <w:spacing w:after="0" w:line="240" w:lineRule="auto"/>
+        <w:rPr>
+          <w:rFonts w:ascii="Lucida Console" w:eastAsia="Times New Roman" w:hAnsi="Lucida Console" w:cs="Courier New"/>
+          <w:color w:val="000000"/>
+          <w:sz w:val="20"/>
+          <w:szCs w:val="20"/>
+          <w:lang w:val="en-US" w:eastAsia="de-DE"/>
+        </w:rPr>
+      </w:pPr>
+      <w:proofErr w:type="spellStart"/>
+      <w:r>
+        <w:rPr>
+          <w:rFonts w:ascii="Lucida Console" w:eastAsia="Times New Roman" w:hAnsi="Lucida Console" w:cs="Courier New"/>
+          <w:color w:val="000000"/>
+          <w:sz w:val="20"/>
+          <w:szCs w:val="20"/>
+          <w:lang w:val="en-US" w:eastAsia="de-DE"/>
+        </w:rPr>
+        <w:t>c_SOA:is_onset:is_task_relevant</w:t>
+      </w:r>
+      <w:proofErr w:type="spellEnd"/>
+      <w:r>
+        <w:rPr>
+          <w:rFonts w:ascii="Lucida Console" w:eastAsia="Times New Roman" w:hAnsi="Lucida Console" w:cs="Courier New"/>
+          <w:color w:val="000000"/>
+          <w:sz w:val="20"/>
+          <w:szCs w:val="20"/>
+          <w:lang w:val="en-US" w:eastAsia="de-DE"/>
+        </w:rPr>
+        <w:t xml:space="preserve"> -0.070589   </w:t>
       </w:r>
       <w:proofErr w:type="gramStart"/>
       <w:r>
@@ -1652,15 +2232,71 @@
           <w:lang w:val="en-US" w:eastAsia="de-DE"/>
         </w:rPr>
       </w:pPr>
-      <w:r>
-        <w:rPr>
-          <w:rFonts w:ascii="Lucida Console" w:eastAsia="Times New Roman" w:hAnsi="Lucida Console" w:cs="Courier New"/>
-          <w:color w:val="000000"/>
-          <w:sz w:val="20"/>
-          <w:szCs w:val="20"/>
-          <w:lang w:val="en-US" w:eastAsia="de-DE"/>
-        </w:rPr>
-        <w:t>Signif. codes:  0 ‘***’ 0.001 ‘**’ 0.01 ‘*’ 0.05 ‘.’ 0.1 ‘ ’ 1</w:t>
+      <w:proofErr w:type="spellStart"/>
+      <w:r>
+        <w:rPr>
+          <w:rFonts w:ascii="Lucida Console" w:eastAsia="Times New Roman" w:hAnsi="Lucida Console" w:cs="Courier New"/>
+          <w:color w:val="000000"/>
+          <w:sz w:val="20"/>
+          <w:szCs w:val="20"/>
+          <w:lang w:val="en-US" w:eastAsia="de-DE"/>
+        </w:rPr>
+        <w:t>Signif</w:t>
+      </w:r>
+      <w:proofErr w:type="spellEnd"/>
+      <w:r>
+        <w:rPr>
+          <w:rFonts w:ascii="Lucida Console" w:eastAsia="Times New Roman" w:hAnsi="Lucida Console" w:cs="Courier New"/>
+          <w:color w:val="000000"/>
+          <w:sz w:val="20"/>
+          <w:szCs w:val="20"/>
+          <w:lang w:val="en-US" w:eastAsia="de-DE"/>
+        </w:rPr>
+        <w:t xml:space="preserve">. </w:t>
+      </w:r>
+      <w:proofErr w:type="gramStart"/>
+      <w:r>
+        <w:rPr>
+          <w:rFonts w:ascii="Lucida Console" w:eastAsia="Times New Roman" w:hAnsi="Lucida Console" w:cs="Courier New"/>
+          <w:color w:val="000000"/>
+          <w:sz w:val="20"/>
+          <w:szCs w:val="20"/>
+          <w:lang w:val="en-US" w:eastAsia="de-DE"/>
+        </w:rPr>
+        <w:t>codes</w:t>
+      </w:r>
+      <w:proofErr w:type="gramEnd"/>
+      <w:r>
+        <w:rPr>
+          <w:rFonts w:ascii="Lucida Console" w:eastAsia="Times New Roman" w:hAnsi="Lucida Console" w:cs="Courier New"/>
+          <w:color w:val="000000"/>
+          <w:sz w:val="20"/>
+          <w:szCs w:val="20"/>
+          <w:lang w:val="en-US" w:eastAsia="de-DE"/>
+        </w:rPr>
+        <w:t xml:space="preserve">:  0 ‘***’ 0.001 ‘**’ 0.01 ‘*’ 0.05 ‘.’ 0.1 </w:t>
+      </w:r>
+      <w:proofErr w:type="gramStart"/>
+      <w:r>
+        <w:rPr>
+          <w:rFonts w:ascii="Lucida Console" w:eastAsia="Times New Roman" w:hAnsi="Lucida Console" w:cs="Courier New"/>
+          <w:color w:val="000000"/>
+          <w:sz w:val="20"/>
+          <w:szCs w:val="20"/>
+          <w:lang w:val="en-US" w:eastAsia="de-DE"/>
+        </w:rPr>
+        <w:t>‘ ’</w:t>
+      </w:r>
+      <w:proofErr w:type="gramEnd"/>
+      <w:r>
+        <w:rPr>
+          <w:rFonts w:ascii="Lucida Console" w:eastAsia="Times New Roman" w:hAnsi="Lucida Console" w:cs="Courier New"/>
+          <w:color w:val="000000"/>
+          <w:sz w:val="20"/>
+          <w:szCs w:val="20"/>
+          <w:lang w:val="en-US" w:eastAsia="de-DE"/>
+        </w:rPr>
+        <w:t xml:space="preserve"> 1</w:t>
       </w:r>
     </w:p>
     <w:p>
@@ -1773,735 +2409,1457 @@
           <w:szCs w:val="20"/>
           <w:lang w:val="en-US" w:eastAsia="de-DE"/>
         </w:rPr>
-        <w:t xml:space="preserve">            (Intr) c_SOA  is_nst is_ts_ c_SOA:s_ c_SOA:__ is_:__</w:t>
-      </w:r>
-    </w:p>
-    <w:p>
-      <w:pPr>
-        <w:shd w:val="clear" w:color="auto" w:fill="FFFFFF"/>
-        <w:tabs>
-          <w:tab w:val="left" w:pos="916"/>
-          <w:tab w:val="left" w:pos="1832"/>
-          <w:tab w:val="left" w:pos="2748"/>
-          <w:tab w:val="left" w:pos="3664"/>
-          <w:tab w:val="left" w:pos="4580"/>
-          <w:tab w:val="left" w:pos="5496"/>
-          <w:tab w:val="left" w:pos="6412"/>
-          <w:tab w:val="left" w:pos="7328"/>
-          <w:tab w:val="left" w:pos="8244"/>
-          <w:tab w:val="left" w:pos="9160"/>
-          <w:tab w:val="left" w:pos="10076"/>
-          <w:tab w:val="left" w:pos="10992"/>
-          <w:tab w:val="left" w:pos="11908"/>
-          <w:tab w:val="left" w:pos="12824"/>
-          <w:tab w:val="left" w:pos="13740"/>
-          <w:tab w:val="left" w:pos="14656"/>
-        </w:tabs>
-        <w:spacing w:after="0" w:line="240" w:lineRule="auto"/>
-        <w:rPr>
-          <w:rFonts w:ascii="Lucida Console" w:eastAsia="Times New Roman" w:hAnsi="Lucida Console" w:cs="Courier New"/>
-          <w:color w:val="000000"/>
-          <w:sz w:val="20"/>
-          <w:szCs w:val="20"/>
-          <w:lang w:val="en-US" w:eastAsia="de-DE"/>
-        </w:rPr>
-      </w:pPr>
-      <w:r>
-        <w:rPr>
-          <w:rFonts w:ascii="Lucida Console" w:eastAsia="Times New Roman" w:hAnsi="Lucida Console" w:cs="Courier New"/>
-          <w:color w:val="000000"/>
-          <w:sz w:val="20"/>
-          <w:szCs w:val="20"/>
-          <w:lang w:val="en-US" w:eastAsia="de-DE"/>
-        </w:rPr>
-        <w:t xml:space="preserve">c_SOA       -0.007                                              </w:t>
-      </w:r>
-    </w:p>
-    <w:p>
-      <w:pPr>
-        <w:shd w:val="clear" w:color="auto" w:fill="FFFFFF"/>
-        <w:tabs>
-          <w:tab w:val="left" w:pos="916"/>
-          <w:tab w:val="left" w:pos="1832"/>
-          <w:tab w:val="left" w:pos="2748"/>
-          <w:tab w:val="left" w:pos="3664"/>
-          <w:tab w:val="left" w:pos="4580"/>
-          <w:tab w:val="left" w:pos="5496"/>
-          <w:tab w:val="left" w:pos="6412"/>
-          <w:tab w:val="left" w:pos="7328"/>
-          <w:tab w:val="left" w:pos="8244"/>
-          <w:tab w:val="left" w:pos="9160"/>
-          <w:tab w:val="left" w:pos="10076"/>
-          <w:tab w:val="left" w:pos="10992"/>
-          <w:tab w:val="left" w:pos="11908"/>
-          <w:tab w:val="left" w:pos="12824"/>
-          <w:tab w:val="left" w:pos="13740"/>
-          <w:tab w:val="left" w:pos="14656"/>
-        </w:tabs>
-        <w:spacing w:after="0" w:line="240" w:lineRule="auto"/>
-        <w:rPr>
-          <w:rFonts w:ascii="Lucida Console" w:eastAsia="Times New Roman" w:hAnsi="Lucida Console" w:cs="Courier New"/>
-          <w:color w:val="000000"/>
-          <w:sz w:val="20"/>
-          <w:szCs w:val="20"/>
-          <w:lang w:val="en-US" w:eastAsia="de-DE"/>
-        </w:rPr>
-      </w:pPr>
-      <w:r>
-        <w:rPr>
-          <w:rFonts w:ascii="Lucida Console" w:eastAsia="Times New Roman" w:hAnsi="Lucida Console" w:cs="Courier New"/>
-          <w:color w:val="000000"/>
-          <w:sz w:val="20"/>
-          <w:szCs w:val="20"/>
-          <w:lang w:val="en-US" w:eastAsia="de-DE"/>
-        </w:rPr>
-        <w:t xml:space="preserve">is_onset    -0.070  0.043                                       </w:t>
-      </w:r>
-    </w:p>
-    <w:p>
-      <w:pPr>
-        <w:shd w:val="clear" w:color="auto" w:fill="FFFFFF"/>
-        <w:tabs>
-          <w:tab w:val="left" w:pos="916"/>
-          <w:tab w:val="left" w:pos="1832"/>
-          <w:tab w:val="left" w:pos="2748"/>
-          <w:tab w:val="left" w:pos="3664"/>
-          <w:tab w:val="left" w:pos="4580"/>
-          <w:tab w:val="left" w:pos="5496"/>
-          <w:tab w:val="left" w:pos="6412"/>
-          <w:tab w:val="left" w:pos="7328"/>
-          <w:tab w:val="left" w:pos="8244"/>
-          <w:tab w:val="left" w:pos="9160"/>
-          <w:tab w:val="left" w:pos="10076"/>
-          <w:tab w:val="left" w:pos="10992"/>
-          <w:tab w:val="left" w:pos="11908"/>
-          <w:tab w:val="left" w:pos="12824"/>
-          <w:tab w:val="left" w:pos="13740"/>
-          <w:tab w:val="left" w:pos="14656"/>
-        </w:tabs>
-        <w:spacing w:after="0" w:line="240" w:lineRule="auto"/>
-        <w:rPr>
-          <w:rFonts w:ascii="Lucida Console" w:eastAsia="Times New Roman" w:hAnsi="Lucida Console" w:cs="Courier New"/>
-          <w:color w:val="000000"/>
-          <w:sz w:val="20"/>
-          <w:szCs w:val="20"/>
-          <w:lang w:val="en-US" w:eastAsia="de-DE"/>
-        </w:rPr>
-      </w:pPr>
-      <w:r>
-        <w:rPr>
-          <w:rFonts w:ascii="Lucida Console" w:eastAsia="Times New Roman" w:hAnsi="Lucida Console" w:cs="Courier New"/>
-          <w:color w:val="000000"/>
-          <w:sz w:val="20"/>
-          <w:szCs w:val="20"/>
-          <w:lang w:val="en-US" w:eastAsia="de-DE"/>
-        </w:rPr>
-        <w:t xml:space="preserve">is_tsk_rlvn -0.073  0.045  0.482                                </w:t>
-      </w:r>
-    </w:p>
-    <w:p>
-      <w:pPr>
-        <w:shd w:val="clear" w:color="auto" w:fill="FFFFFF"/>
-        <w:tabs>
-          <w:tab w:val="left" w:pos="916"/>
-          <w:tab w:val="left" w:pos="1832"/>
-          <w:tab w:val="left" w:pos="2748"/>
-          <w:tab w:val="left" w:pos="3664"/>
-          <w:tab w:val="left" w:pos="4580"/>
-          <w:tab w:val="left" w:pos="5496"/>
-          <w:tab w:val="left" w:pos="6412"/>
-          <w:tab w:val="left" w:pos="7328"/>
-          <w:tab w:val="left" w:pos="8244"/>
-          <w:tab w:val="left" w:pos="9160"/>
-          <w:tab w:val="left" w:pos="10076"/>
-          <w:tab w:val="left" w:pos="10992"/>
-          <w:tab w:val="left" w:pos="11908"/>
-          <w:tab w:val="left" w:pos="12824"/>
-          <w:tab w:val="left" w:pos="13740"/>
-          <w:tab w:val="left" w:pos="14656"/>
-        </w:tabs>
-        <w:spacing w:after="0" w:line="240" w:lineRule="auto"/>
-        <w:rPr>
-          <w:rFonts w:ascii="Lucida Console" w:eastAsia="Times New Roman" w:hAnsi="Lucida Console" w:cs="Courier New"/>
-          <w:color w:val="000000"/>
-          <w:sz w:val="20"/>
-          <w:szCs w:val="20"/>
-          <w:lang w:val="en-US" w:eastAsia="de-DE"/>
-        </w:rPr>
-      </w:pPr>
-      <w:r>
-        <w:rPr>
-          <w:rFonts w:ascii="Lucida Console" w:eastAsia="Times New Roman" w:hAnsi="Lucida Console" w:cs="Courier New"/>
-          <w:color w:val="000000"/>
-          <w:sz w:val="20"/>
-          <w:szCs w:val="20"/>
-          <w:lang w:val="en-US" w:eastAsia="de-DE"/>
-        </w:rPr>
-        <w:t xml:space="preserve">c_SOA:s_nst  0.005 -0.690 -0.113 -0.031                         </w:t>
-      </w:r>
-    </w:p>
-    <w:p>
-      <w:pPr>
-        <w:shd w:val="clear" w:color="auto" w:fill="FFFFFF"/>
-        <w:tabs>
-          <w:tab w:val="left" w:pos="916"/>
-          <w:tab w:val="left" w:pos="1832"/>
-          <w:tab w:val="left" w:pos="2748"/>
-          <w:tab w:val="left" w:pos="3664"/>
-          <w:tab w:val="left" w:pos="4580"/>
-          <w:tab w:val="left" w:pos="5496"/>
-          <w:tab w:val="left" w:pos="6412"/>
-          <w:tab w:val="left" w:pos="7328"/>
-          <w:tab w:val="left" w:pos="8244"/>
-          <w:tab w:val="left" w:pos="9160"/>
-          <w:tab w:val="left" w:pos="10076"/>
-          <w:tab w:val="left" w:pos="10992"/>
-          <w:tab w:val="left" w:pos="11908"/>
-          <w:tab w:val="left" w:pos="12824"/>
-          <w:tab w:val="left" w:pos="13740"/>
-          <w:tab w:val="left" w:pos="14656"/>
-        </w:tabs>
-        <w:spacing w:after="0" w:line="240" w:lineRule="auto"/>
-        <w:rPr>
-          <w:rFonts w:ascii="Lucida Console" w:eastAsia="Times New Roman" w:hAnsi="Lucida Console" w:cs="Courier New"/>
-          <w:color w:val="000000"/>
-          <w:sz w:val="20"/>
-          <w:szCs w:val="20"/>
-          <w:lang w:val="en-US" w:eastAsia="de-DE"/>
-        </w:rPr>
-      </w:pPr>
-      <w:r>
-        <w:rPr>
-          <w:rFonts w:ascii="Lucida Console" w:eastAsia="Times New Roman" w:hAnsi="Lucida Console" w:cs="Courier New"/>
-          <w:color w:val="000000"/>
-          <w:sz w:val="20"/>
-          <w:szCs w:val="20"/>
-          <w:lang w:val="en-US" w:eastAsia="de-DE"/>
-        </w:rPr>
-        <w:t xml:space="preserve">c_SOA:s_ts_  0.005 -0.705 -0.031 -0.055  0.487                  </w:t>
-      </w:r>
-    </w:p>
-    <w:p>
-      <w:pPr>
-        <w:shd w:val="clear" w:color="auto" w:fill="FFFFFF"/>
-        <w:tabs>
-          <w:tab w:val="left" w:pos="916"/>
-          <w:tab w:val="left" w:pos="1832"/>
-          <w:tab w:val="left" w:pos="2748"/>
-          <w:tab w:val="left" w:pos="3664"/>
-          <w:tab w:val="left" w:pos="4580"/>
-          <w:tab w:val="left" w:pos="5496"/>
-          <w:tab w:val="left" w:pos="6412"/>
-          <w:tab w:val="left" w:pos="7328"/>
-          <w:tab w:val="left" w:pos="8244"/>
-          <w:tab w:val="left" w:pos="9160"/>
-          <w:tab w:val="left" w:pos="10076"/>
-          <w:tab w:val="left" w:pos="10992"/>
-          <w:tab w:val="left" w:pos="11908"/>
-          <w:tab w:val="left" w:pos="12824"/>
-          <w:tab w:val="left" w:pos="13740"/>
-          <w:tab w:val="left" w:pos="14656"/>
-        </w:tabs>
-        <w:spacing w:after="0" w:line="240" w:lineRule="auto"/>
-        <w:rPr>
-          <w:rFonts w:ascii="Lucida Console" w:eastAsia="Times New Roman" w:hAnsi="Lucida Console" w:cs="Courier New"/>
-          <w:color w:val="000000"/>
-          <w:sz w:val="20"/>
-          <w:szCs w:val="20"/>
-          <w:lang w:val="en-US" w:eastAsia="de-DE"/>
-        </w:rPr>
-      </w:pPr>
-      <w:r>
-        <w:rPr>
-          <w:rFonts w:ascii="Lucida Console" w:eastAsia="Times New Roman" w:hAnsi="Lucida Console" w:cs="Courier New"/>
-          <w:color w:val="000000"/>
-          <w:sz w:val="20"/>
-          <w:szCs w:val="20"/>
-          <w:lang w:val="en-US" w:eastAsia="de-DE"/>
-        </w:rPr>
-        <w:t xml:space="preserve">is_nst:s_t_  0.048 -0.030 -0.689 -0.665  0.078    0.037         </w:t>
-      </w:r>
-    </w:p>
-    <w:p>
-      <w:pPr>
-        <w:shd w:val="clear" w:color="auto" w:fill="FFFFFF"/>
-        <w:tabs>
-          <w:tab w:val="left" w:pos="916"/>
-          <w:tab w:val="left" w:pos="1832"/>
-          <w:tab w:val="left" w:pos="2748"/>
-          <w:tab w:val="left" w:pos="3664"/>
-          <w:tab w:val="left" w:pos="4580"/>
-          <w:tab w:val="left" w:pos="5496"/>
-          <w:tab w:val="left" w:pos="6412"/>
-          <w:tab w:val="left" w:pos="7328"/>
-          <w:tab w:val="left" w:pos="8244"/>
-          <w:tab w:val="left" w:pos="9160"/>
-          <w:tab w:val="left" w:pos="10076"/>
-          <w:tab w:val="left" w:pos="10992"/>
-          <w:tab w:val="left" w:pos="11908"/>
-          <w:tab w:val="left" w:pos="12824"/>
-          <w:tab w:val="left" w:pos="13740"/>
-          <w:tab w:val="left" w:pos="14656"/>
-        </w:tabs>
-        <w:spacing w:after="0" w:line="240" w:lineRule="auto"/>
-        <w:rPr>
-          <w:rFonts w:ascii="Lucida Console" w:eastAsia="Times New Roman" w:hAnsi="Lucida Console" w:cs="Courier New"/>
-          <w:color w:val="000000"/>
-          <w:sz w:val="20"/>
-          <w:szCs w:val="20"/>
-          <w:lang w:val="en-US" w:eastAsia="de-DE"/>
-        </w:rPr>
-      </w:pPr>
-      <w:r>
-        <w:rPr>
-          <w:rFonts w:ascii="Lucida Console" w:eastAsia="Times New Roman" w:hAnsi="Lucida Console" w:cs="Courier New"/>
-          <w:color w:val="000000"/>
-          <w:sz w:val="20"/>
-          <w:szCs w:val="20"/>
-          <w:lang w:val="en-US" w:eastAsia="de-DE"/>
-        </w:rPr>
-        <w:t>c_SOA:s_:__ -0.003  0.474  0.077  0.037 -0.688   -0.673   -0.119</w:t>
-      </w:r>
-    </w:p>
-    <w:p>
-      <w:pPr>
-        <w:shd w:val="clear" w:color="auto" w:fill="FFFFFF"/>
-        <w:tabs>
-          <w:tab w:val="left" w:pos="916"/>
-          <w:tab w:val="left" w:pos="1832"/>
-          <w:tab w:val="left" w:pos="2748"/>
-          <w:tab w:val="left" w:pos="3664"/>
-          <w:tab w:val="left" w:pos="4580"/>
-          <w:tab w:val="left" w:pos="5496"/>
-          <w:tab w:val="left" w:pos="6412"/>
-          <w:tab w:val="left" w:pos="7328"/>
-          <w:tab w:val="left" w:pos="8244"/>
-          <w:tab w:val="left" w:pos="9160"/>
-          <w:tab w:val="left" w:pos="10076"/>
-          <w:tab w:val="left" w:pos="10992"/>
-          <w:tab w:val="left" w:pos="11908"/>
-          <w:tab w:val="left" w:pos="12824"/>
-          <w:tab w:val="left" w:pos="13740"/>
-          <w:tab w:val="left" w:pos="14656"/>
-        </w:tabs>
-        <w:spacing w:after="0" w:line="240" w:lineRule="auto"/>
-        <w:rPr>
-          <w:rFonts w:ascii="Lucida Console" w:eastAsia="Times New Roman" w:hAnsi="Lucida Console" w:cs="Courier New"/>
-          <w:color w:val="000000"/>
-          <w:sz w:val="20"/>
-          <w:szCs w:val="20"/>
-          <w:lang w:val="en-US" w:eastAsia="de-DE"/>
-        </w:rPr>
-      </w:pPr>
-      <w:r>
-        <w:rPr>
-          <w:rFonts w:ascii="Lucida Console" w:eastAsia="Times New Roman" w:hAnsi="Lucida Console" w:cs="Courier New"/>
-          <w:color w:val="000000"/>
-          <w:sz w:val="20"/>
-          <w:szCs w:val="20"/>
-          <w:lang w:val="en-US" w:eastAsia="de-DE"/>
-        </w:rPr>
-        <w:t>Analysis of Deviance Table (Type II Wald chisquare tests)</w:t>
-      </w:r>
-    </w:p>
-    <w:p>
-      <w:pPr>
-        <w:shd w:val="clear" w:color="auto" w:fill="FFFFFF"/>
-        <w:tabs>
-          <w:tab w:val="left" w:pos="916"/>
-          <w:tab w:val="left" w:pos="1832"/>
-          <w:tab w:val="left" w:pos="2748"/>
-          <w:tab w:val="left" w:pos="3664"/>
-          <w:tab w:val="left" w:pos="4580"/>
-          <w:tab w:val="left" w:pos="5496"/>
-          <w:tab w:val="left" w:pos="6412"/>
-          <w:tab w:val="left" w:pos="7328"/>
-          <w:tab w:val="left" w:pos="8244"/>
-          <w:tab w:val="left" w:pos="9160"/>
-          <w:tab w:val="left" w:pos="10076"/>
-          <w:tab w:val="left" w:pos="10992"/>
-          <w:tab w:val="left" w:pos="11908"/>
-          <w:tab w:val="left" w:pos="12824"/>
-          <w:tab w:val="left" w:pos="13740"/>
-          <w:tab w:val="left" w:pos="14656"/>
-        </w:tabs>
-        <w:spacing w:after="0" w:line="240" w:lineRule="auto"/>
-        <w:rPr>
-          <w:rFonts w:ascii="Lucida Console" w:eastAsia="Times New Roman" w:hAnsi="Lucida Console" w:cs="Courier New"/>
-          <w:color w:val="000000"/>
-          <w:sz w:val="20"/>
-          <w:szCs w:val="20"/>
-          <w:lang w:val="en-US" w:eastAsia="de-DE"/>
-        </w:rPr>
-      </w:pPr>
-    </w:p>
-    <w:p>
-      <w:pPr>
-        <w:shd w:val="clear" w:color="auto" w:fill="FFFFFF"/>
-        <w:tabs>
-          <w:tab w:val="left" w:pos="916"/>
-          <w:tab w:val="left" w:pos="1832"/>
-          <w:tab w:val="left" w:pos="2748"/>
-          <w:tab w:val="left" w:pos="3664"/>
-          <w:tab w:val="left" w:pos="4580"/>
-          <w:tab w:val="left" w:pos="5496"/>
-          <w:tab w:val="left" w:pos="6412"/>
-          <w:tab w:val="left" w:pos="7328"/>
-          <w:tab w:val="left" w:pos="8244"/>
-          <w:tab w:val="left" w:pos="9160"/>
-          <w:tab w:val="left" w:pos="10076"/>
-          <w:tab w:val="left" w:pos="10992"/>
-          <w:tab w:val="left" w:pos="11908"/>
-          <w:tab w:val="left" w:pos="12824"/>
-          <w:tab w:val="left" w:pos="13740"/>
-          <w:tab w:val="left" w:pos="14656"/>
-        </w:tabs>
-        <w:spacing w:after="0" w:line="240" w:lineRule="auto"/>
-        <w:rPr>
-          <w:rFonts w:ascii="Lucida Console" w:eastAsia="Times New Roman" w:hAnsi="Lucida Console" w:cs="Courier New"/>
-          <w:color w:val="000000"/>
-          <w:sz w:val="20"/>
-          <w:szCs w:val="20"/>
-          <w:lang w:val="en-US" w:eastAsia="de-DE"/>
-        </w:rPr>
-      </w:pPr>
-      <w:r>
-        <w:rPr>
-          <w:rFonts w:ascii="Lucida Console" w:eastAsia="Times New Roman" w:hAnsi="Lucida Console" w:cs="Courier New"/>
-          <w:color w:val="000000"/>
-          <w:sz w:val="20"/>
-          <w:szCs w:val="20"/>
-          <w:lang w:val="en-US" w:eastAsia="de-DE"/>
-        </w:rPr>
-        <w:t>Response: RT_aud</w:t>
-      </w:r>
-    </w:p>
-    <w:p>
-      <w:pPr>
-        <w:shd w:val="clear" w:color="auto" w:fill="FFFFFF"/>
-        <w:tabs>
-          <w:tab w:val="left" w:pos="916"/>
-          <w:tab w:val="left" w:pos="1832"/>
-          <w:tab w:val="left" w:pos="2748"/>
-          <w:tab w:val="left" w:pos="3664"/>
-          <w:tab w:val="left" w:pos="4580"/>
-          <w:tab w:val="left" w:pos="5496"/>
-          <w:tab w:val="left" w:pos="6412"/>
-          <w:tab w:val="left" w:pos="7328"/>
-          <w:tab w:val="left" w:pos="8244"/>
-          <w:tab w:val="left" w:pos="9160"/>
-          <w:tab w:val="left" w:pos="10076"/>
-          <w:tab w:val="left" w:pos="10992"/>
-          <w:tab w:val="left" w:pos="11908"/>
-          <w:tab w:val="left" w:pos="12824"/>
-          <w:tab w:val="left" w:pos="13740"/>
-          <w:tab w:val="left" w:pos="14656"/>
-        </w:tabs>
-        <w:spacing w:after="0" w:line="240" w:lineRule="auto"/>
-        <w:rPr>
-          <w:rFonts w:ascii="Lucida Console" w:eastAsia="Times New Roman" w:hAnsi="Lucida Console" w:cs="Courier New"/>
-          <w:color w:val="000000"/>
-          <w:sz w:val="20"/>
-          <w:szCs w:val="20"/>
-          <w:lang w:val="en-US" w:eastAsia="de-DE"/>
-        </w:rPr>
-      </w:pPr>
-      <w:r>
-        <w:rPr>
-          <w:rFonts w:ascii="Lucida Console" w:eastAsia="Times New Roman" w:hAnsi="Lucida Console" w:cs="Courier New"/>
-          <w:color w:val="000000"/>
-          <w:sz w:val="20"/>
-          <w:szCs w:val="20"/>
-          <w:lang w:val="en-US" w:eastAsia="de-DE"/>
-        </w:rPr>
-        <w:t xml:space="preserve">                                   Chisq Df Pr(&gt;Chisq)    </w:t>
-      </w:r>
-    </w:p>
-    <w:p>
-      <w:pPr>
-        <w:shd w:val="clear" w:color="auto" w:fill="FFFFFF"/>
-        <w:tabs>
-          <w:tab w:val="left" w:pos="916"/>
-          <w:tab w:val="left" w:pos="1832"/>
-          <w:tab w:val="left" w:pos="2748"/>
-          <w:tab w:val="left" w:pos="3664"/>
-          <w:tab w:val="left" w:pos="4580"/>
-          <w:tab w:val="left" w:pos="5496"/>
-          <w:tab w:val="left" w:pos="6412"/>
-          <w:tab w:val="left" w:pos="7328"/>
-          <w:tab w:val="left" w:pos="8244"/>
-          <w:tab w:val="left" w:pos="9160"/>
-          <w:tab w:val="left" w:pos="10076"/>
-          <w:tab w:val="left" w:pos="10992"/>
-          <w:tab w:val="left" w:pos="11908"/>
-          <w:tab w:val="left" w:pos="12824"/>
-          <w:tab w:val="left" w:pos="13740"/>
-          <w:tab w:val="left" w:pos="14656"/>
-        </w:tabs>
-        <w:spacing w:after="0" w:line="240" w:lineRule="auto"/>
-        <w:rPr>
-          <w:rFonts w:ascii="Lucida Console" w:eastAsia="Times New Roman" w:hAnsi="Lucida Console" w:cs="Courier New"/>
-          <w:color w:val="000000"/>
-          <w:sz w:val="20"/>
-          <w:szCs w:val="20"/>
-          <w:lang w:val="en-US" w:eastAsia="de-DE"/>
-        </w:rPr>
-      </w:pPr>
-      <w:r>
-        <w:rPr>
-          <w:rFonts w:ascii="Lucida Console" w:eastAsia="Times New Roman" w:hAnsi="Lucida Console" w:cs="Courier New"/>
-          <w:color w:val="000000"/>
-          <w:sz w:val="20"/>
-          <w:szCs w:val="20"/>
-          <w:lang w:val="en-US" w:eastAsia="de-DE"/>
-        </w:rPr>
-        <w:t>c_SOA                           146.2518  1  &lt; 2.2e-16 ***</w:t>
-      </w:r>
-    </w:p>
-    <w:p>
-      <w:pPr>
-        <w:shd w:val="clear" w:color="auto" w:fill="FFFFFF"/>
-        <w:tabs>
-          <w:tab w:val="left" w:pos="916"/>
-          <w:tab w:val="left" w:pos="1832"/>
-          <w:tab w:val="left" w:pos="2748"/>
-          <w:tab w:val="left" w:pos="3664"/>
-          <w:tab w:val="left" w:pos="4580"/>
-          <w:tab w:val="left" w:pos="5496"/>
-          <w:tab w:val="left" w:pos="6412"/>
-          <w:tab w:val="left" w:pos="7328"/>
-          <w:tab w:val="left" w:pos="8244"/>
-          <w:tab w:val="left" w:pos="9160"/>
-          <w:tab w:val="left" w:pos="10076"/>
-          <w:tab w:val="left" w:pos="10992"/>
-          <w:tab w:val="left" w:pos="11908"/>
-          <w:tab w:val="left" w:pos="12824"/>
-          <w:tab w:val="left" w:pos="13740"/>
-          <w:tab w:val="left" w:pos="14656"/>
-        </w:tabs>
-        <w:spacing w:after="0" w:line="240" w:lineRule="auto"/>
-        <w:rPr>
-          <w:rFonts w:ascii="Lucida Console" w:eastAsia="Times New Roman" w:hAnsi="Lucida Console" w:cs="Courier New"/>
-          <w:color w:val="000000"/>
-          <w:sz w:val="20"/>
-          <w:szCs w:val="20"/>
-          <w:lang w:val="en-US" w:eastAsia="de-DE"/>
-        </w:rPr>
-      </w:pPr>
-      <w:r>
-        <w:rPr>
-          <w:rFonts w:ascii="Lucida Console" w:eastAsia="Times New Roman" w:hAnsi="Lucida Console" w:cs="Courier New"/>
-          <w:color w:val="000000"/>
-          <w:sz w:val="20"/>
-          <w:szCs w:val="20"/>
-          <w:lang w:val="en-US" w:eastAsia="de-DE"/>
-        </w:rPr>
-        <w:t>is_onset                        110.2550  1  &lt; 2.2e-16 ***</w:t>
-      </w:r>
-    </w:p>
-    <w:p>
-      <w:pPr>
-        <w:shd w:val="clear" w:color="auto" w:fill="FFFFFF"/>
-        <w:tabs>
-          <w:tab w:val="left" w:pos="916"/>
-          <w:tab w:val="left" w:pos="1832"/>
-          <w:tab w:val="left" w:pos="2748"/>
-          <w:tab w:val="left" w:pos="3664"/>
-          <w:tab w:val="left" w:pos="4580"/>
-          <w:tab w:val="left" w:pos="5496"/>
-          <w:tab w:val="left" w:pos="6412"/>
-          <w:tab w:val="left" w:pos="7328"/>
-          <w:tab w:val="left" w:pos="8244"/>
-          <w:tab w:val="left" w:pos="9160"/>
-          <w:tab w:val="left" w:pos="10076"/>
-          <w:tab w:val="left" w:pos="10992"/>
-          <w:tab w:val="left" w:pos="11908"/>
-          <w:tab w:val="left" w:pos="12824"/>
-          <w:tab w:val="left" w:pos="13740"/>
-          <w:tab w:val="left" w:pos="14656"/>
-        </w:tabs>
-        <w:spacing w:after="0" w:line="240" w:lineRule="auto"/>
-        <w:rPr>
-          <w:rFonts w:ascii="Lucida Console" w:eastAsia="Times New Roman" w:hAnsi="Lucida Console" w:cs="Courier New"/>
-          <w:color w:val="000000"/>
-          <w:sz w:val="20"/>
-          <w:szCs w:val="20"/>
-          <w:lang w:val="en-US" w:eastAsia="de-DE"/>
-        </w:rPr>
-      </w:pPr>
-      <w:r>
-        <w:rPr>
-          <w:rFonts w:ascii="Lucida Console" w:eastAsia="Times New Roman" w:hAnsi="Lucida Console" w:cs="Courier New"/>
-          <w:color w:val="000000"/>
-          <w:sz w:val="20"/>
-          <w:szCs w:val="20"/>
-          <w:lang w:val="en-US" w:eastAsia="de-DE"/>
-        </w:rPr>
-        <w:t>is_task_relevant                 17.1068  1  3.533e-05 ***</w:t>
-      </w:r>
-    </w:p>
-    <w:p>
-      <w:pPr>
-        <w:shd w:val="clear" w:color="auto" w:fill="FFFFFF"/>
-        <w:tabs>
-          <w:tab w:val="left" w:pos="916"/>
-          <w:tab w:val="left" w:pos="1832"/>
-          <w:tab w:val="left" w:pos="2748"/>
-          <w:tab w:val="left" w:pos="3664"/>
-          <w:tab w:val="left" w:pos="4580"/>
-          <w:tab w:val="left" w:pos="5496"/>
-          <w:tab w:val="left" w:pos="6412"/>
-          <w:tab w:val="left" w:pos="7328"/>
-          <w:tab w:val="left" w:pos="8244"/>
-          <w:tab w:val="left" w:pos="9160"/>
-          <w:tab w:val="left" w:pos="10076"/>
-          <w:tab w:val="left" w:pos="10992"/>
-          <w:tab w:val="left" w:pos="11908"/>
-          <w:tab w:val="left" w:pos="12824"/>
-          <w:tab w:val="left" w:pos="13740"/>
-          <w:tab w:val="left" w:pos="14656"/>
-        </w:tabs>
-        <w:spacing w:after="0" w:line="240" w:lineRule="auto"/>
-        <w:rPr>
-          <w:rFonts w:ascii="Lucida Console" w:eastAsia="Times New Roman" w:hAnsi="Lucida Console" w:cs="Courier New"/>
-          <w:color w:val="000000"/>
-          <w:sz w:val="20"/>
-          <w:szCs w:val="20"/>
-          <w:lang w:val="en-US" w:eastAsia="de-DE"/>
-        </w:rPr>
-      </w:pPr>
-      <w:r>
-        <w:rPr>
-          <w:rFonts w:ascii="Lucida Console" w:eastAsia="Times New Roman" w:hAnsi="Lucida Console" w:cs="Courier New"/>
-          <w:color w:val="000000"/>
-          <w:sz w:val="20"/>
-          <w:szCs w:val="20"/>
-          <w:lang w:val="en-US" w:eastAsia="de-DE"/>
-        </w:rPr>
-        <w:t>c_SOA:is_onset                   48.8293  1  2.792e-12 ***</w:t>
-      </w:r>
-    </w:p>
-    <w:p>
-      <w:pPr>
-        <w:shd w:val="clear" w:color="auto" w:fill="FFFFFF"/>
-        <w:tabs>
-          <w:tab w:val="left" w:pos="916"/>
-          <w:tab w:val="left" w:pos="1832"/>
-          <w:tab w:val="left" w:pos="2748"/>
-          <w:tab w:val="left" w:pos="3664"/>
-          <w:tab w:val="left" w:pos="4580"/>
-          <w:tab w:val="left" w:pos="5496"/>
-          <w:tab w:val="left" w:pos="6412"/>
-          <w:tab w:val="left" w:pos="7328"/>
-          <w:tab w:val="left" w:pos="8244"/>
-          <w:tab w:val="left" w:pos="9160"/>
-          <w:tab w:val="left" w:pos="10076"/>
-          <w:tab w:val="left" w:pos="10992"/>
-          <w:tab w:val="left" w:pos="11908"/>
-          <w:tab w:val="left" w:pos="12824"/>
-          <w:tab w:val="left" w:pos="13740"/>
-          <w:tab w:val="left" w:pos="14656"/>
-        </w:tabs>
-        <w:spacing w:after="0" w:line="240" w:lineRule="auto"/>
-        <w:rPr>
-          <w:rFonts w:ascii="Lucida Console" w:eastAsia="Times New Roman" w:hAnsi="Lucida Console" w:cs="Courier New"/>
-          <w:color w:val="000000"/>
-          <w:sz w:val="20"/>
-          <w:szCs w:val="20"/>
-          <w:lang w:val="en-US" w:eastAsia="de-DE"/>
-        </w:rPr>
-      </w:pPr>
-      <w:r>
-        <w:rPr>
-          <w:rFonts w:ascii="Lucida Console" w:eastAsia="Times New Roman" w:hAnsi="Lucida Console" w:cs="Courier New"/>
-          <w:color w:val="000000"/>
-          <w:sz w:val="20"/>
-          <w:szCs w:val="20"/>
-          <w:lang w:val="en-US" w:eastAsia="de-DE"/>
-        </w:rPr>
-        <w:t xml:space="preserve">c_SOA:is_task_relevant            1.4899  1     0.2222    </w:t>
-      </w:r>
-    </w:p>
-    <w:p>
-      <w:pPr>
-        <w:shd w:val="clear" w:color="auto" w:fill="FFFFFF"/>
-        <w:tabs>
-          <w:tab w:val="left" w:pos="916"/>
-          <w:tab w:val="left" w:pos="1832"/>
-          <w:tab w:val="left" w:pos="2748"/>
-          <w:tab w:val="left" w:pos="3664"/>
-          <w:tab w:val="left" w:pos="4580"/>
-          <w:tab w:val="left" w:pos="5496"/>
-          <w:tab w:val="left" w:pos="6412"/>
-          <w:tab w:val="left" w:pos="7328"/>
-          <w:tab w:val="left" w:pos="8244"/>
-          <w:tab w:val="left" w:pos="9160"/>
-          <w:tab w:val="left" w:pos="10076"/>
-          <w:tab w:val="left" w:pos="10992"/>
-          <w:tab w:val="left" w:pos="11908"/>
-          <w:tab w:val="left" w:pos="12824"/>
-          <w:tab w:val="left" w:pos="13740"/>
-          <w:tab w:val="left" w:pos="14656"/>
-        </w:tabs>
-        <w:spacing w:after="0" w:line="240" w:lineRule="auto"/>
-        <w:rPr>
-          <w:rFonts w:ascii="Lucida Console" w:eastAsia="Times New Roman" w:hAnsi="Lucida Console" w:cs="Courier New"/>
-          <w:color w:val="000000"/>
-          <w:sz w:val="20"/>
-          <w:szCs w:val="20"/>
-          <w:lang w:val="en-US" w:eastAsia="de-DE"/>
-        </w:rPr>
-      </w:pPr>
-      <w:r>
-        <w:rPr>
-          <w:rFonts w:ascii="Lucida Console" w:eastAsia="Times New Roman" w:hAnsi="Lucida Console" w:cs="Courier New"/>
-          <w:color w:val="000000"/>
-          <w:sz w:val="20"/>
-          <w:szCs w:val="20"/>
-          <w:lang w:val="en-US" w:eastAsia="de-DE"/>
-        </w:rPr>
-        <w:t>is_onset:is_task_relevant        16.4518  1  4.990e-05 ***</w:t>
-      </w:r>
-    </w:p>
-    <w:p>
-      <w:pPr>
-        <w:shd w:val="clear" w:color="auto" w:fill="FFFFFF"/>
-        <w:tabs>
-          <w:tab w:val="left" w:pos="916"/>
-          <w:tab w:val="left" w:pos="1832"/>
-          <w:tab w:val="left" w:pos="2748"/>
-          <w:tab w:val="left" w:pos="3664"/>
-          <w:tab w:val="left" w:pos="4580"/>
-          <w:tab w:val="left" w:pos="5496"/>
-          <w:tab w:val="left" w:pos="6412"/>
-          <w:tab w:val="left" w:pos="7328"/>
-          <w:tab w:val="left" w:pos="8244"/>
-          <w:tab w:val="left" w:pos="9160"/>
-          <w:tab w:val="left" w:pos="10076"/>
-          <w:tab w:val="left" w:pos="10992"/>
-          <w:tab w:val="left" w:pos="11908"/>
-          <w:tab w:val="left" w:pos="12824"/>
-          <w:tab w:val="left" w:pos="13740"/>
-          <w:tab w:val="left" w:pos="14656"/>
-        </w:tabs>
-        <w:spacing w:after="0" w:line="240" w:lineRule="auto"/>
-        <w:rPr>
-          <w:rFonts w:ascii="Lucida Console" w:eastAsia="Times New Roman" w:hAnsi="Lucida Console" w:cs="Courier New"/>
-          <w:color w:val="000000"/>
-          <w:sz w:val="20"/>
-          <w:szCs w:val="20"/>
-          <w:lang w:val="en-US" w:eastAsia="de-DE"/>
-        </w:rPr>
-      </w:pPr>
-      <w:r>
-        <w:rPr>
-          <w:rFonts w:ascii="Lucida Console" w:eastAsia="Times New Roman" w:hAnsi="Lucida Console" w:cs="Courier New"/>
-          <w:color w:val="000000"/>
-          <w:sz w:val="20"/>
-          <w:szCs w:val="20"/>
-          <w:lang w:val="en-US" w:eastAsia="de-DE"/>
-        </w:rPr>
-        <w:t xml:space="preserve">c_SOA:is_onset:is_task_relevant   2.0202  1     0.1552    </w:t>
+        <w:t xml:space="preserve">            (</w:t>
+      </w:r>
+      <w:proofErr w:type="spellStart"/>
+      <w:r>
+        <w:rPr>
+          <w:rFonts w:ascii="Lucida Console" w:eastAsia="Times New Roman" w:hAnsi="Lucida Console" w:cs="Courier New"/>
+          <w:color w:val="000000"/>
+          <w:sz w:val="20"/>
+          <w:szCs w:val="20"/>
+          <w:lang w:val="en-US" w:eastAsia="de-DE"/>
+        </w:rPr>
+        <w:t>Intr</w:t>
+      </w:r>
+      <w:proofErr w:type="spellEnd"/>
+      <w:r>
+        <w:rPr>
+          <w:rFonts w:ascii="Lucida Console" w:eastAsia="Times New Roman" w:hAnsi="Lucida Console" w:cs="Courier New"/>
+          <w:color w:val="000000"/>
+          <w:sz w:val="20"/>
+          <w:szCs w:val="20"/>
+          <w:lang w:val="en-US" w:eastAsia="de-DE"/>
+        </w:rPr>
+        <w:t xml:space="preserve">) </w:t>
+      </w:r>
+      <w:proofErr w:type="spellStart"/>
+      <w:r>
+        <w:rPr>
+          <w:rFonts w:ascii="Lucida Console" w:eastAsia="Times New Roman" w:hAnsi="Lucida Console" w:cs="Courier New"/>
+          <w:color w:val="000000"/>
+          <w:sz w:val="20"/>
+          <w:szCs w:val="20"/>
+          <w:lang w:val="en-US" w:eastAsia="de-DE"/>
+        </w:rPr>
+        <w:t>c_</w:t>
+      </w:r>
+      <w:proofErr w:type="gramStart"/>
+      <w:r>
+        <w:rPr>
+          <w:rFonts w:ascii="Lucida Console" w:eastAsia="Times New Roman" w:hAnsi="Lucida Console" w:cs="Courier New"/>
+          <w:color w:val="000000"/>
+          <w:sz w:val="20"/>
+          <w:szCs w:val="20"/>
+          <w:lang w:val="en-US" w:eastAsia="de-DE"/>
+        </w:rPr>
+        <w:t>SOA</w:t>
+      </w:r>
+      <w:proofErr w:type="spellEnd"/>
+      <w:r>
+        <w:rPr>
+          <w:rFonts w:ascii="Lucida Console" w:eastAsia="Times New Roman" w:hAnsi="Lucida Console" w:cs="Courier New"/>
+          <w:color w:val="000000"/>
+          <w:sz w:val="20"/>
+          <w:szCs w:val="20"/>
+          <w:lang w:val="en-US" w:eastAsia="de-DE"/>
+        </w:rPr>
+        <w:t xml:space="preserve">  </w:t>
+      </w:r>
+      <w:proofErr w:type="spellStart"/>
+      <w:r>
+        <w:rPr>
+          <w:rFonts w:ascii="Lucida Console" w:eastAsia="Times New Roman" w:hAnsi="Lucida Console" w:cs="Courier New"/>
+          <w:color w:val="000000"/>
+          <w:sz w:val="20"/>
+          <w:szCs w:val="20"/>
+          <w:lang w:val="en-US" w:eastAsia="de-DE"/>
+        </w:rPr>
+        <w:t>is</w:t>
+      </w:r>
+      <w:proofErr w:type="gramEnd"/>
+      <w:r>
+        <w:rPr>
+          <w:rFonts w:ascii="Lucida Console" w:eastAsia="Times New Roman" w:hAnsi="Lucida Console" w:cs="Courier New"/>
+          <w:color w:val="000000"/>
+          <w:sz w:val="20"/>
+          <w:szCs w:val="20"/>
+          <w:lang w:val="en-US" w:eastAsia="de-DE"/>
+        </w:rPr>
+        <w:t>_nst</w:t>
+      </w:r>
+      <w:proofErr w:type="spellEnd"/>
+      <w:r>
+        <w:rPr>
+          <w:rFonts w:ascii="Lucida Console" w:eastAsia="Times New Roman" w:hAnsi="Lucida Console" w:cs="Courier New"/>
+          <w:color w:val="000000"/>
+          <w:sz w:val="20"/>
+          <w:szCs w:val="20"/>
+          <w:lang w:val="en-US" w:eastAsia="de-DE"/>
+        </w:rPr>
+        <w:t xml:space="preserve"> </w:t>
+      </w:r>
+      <w:proofErr w:type="spellStart"/>
+      <w:r>
+        <w:rPr>
+          <w:rFonts w:ascii="Lucida Console" w:eastAsia="Times New Roman" w:hAnsi="Lucida Console" w:cs="Courier New"/>
+          <w:color w:val="000000"/>
+          <w:sz w:val="20"/>
+          <w:szCs w:val="20"/>
+          <w:lang w:val="en-US" w:eastAsia="de-DE"/>
+        </w:rPr>
+        <w:t>is_ts</w:t>
+      </w:r>
+      <w:proofErr w:type="spellEnd"/>
+      <w:r>
+        <w:rPr>
+          <w:rFonts w:ascii="Lucida Console" w:eastAsia="Times New Roman" w:hAnsi="Lucida Console" w:cs="Courier New"/>
+          <w:color w:val="000000"/>
+          <w:sz w:val="20"/>
+          <w:szCs w:val="20"/>
+          <w:lang w:val="en-US" w:eastAsia="de-DE"/>
+        </w:rPr>
+        <w:t xml:space="preserve">_ </w:t>
+      </w:r>
+      <w:proofErr w:type="spellStart"/>
+      <w:r>
+        <w:rPr>
+          <w:rFonts w:ascii="Lucida Console" w:eastAsia="Times New Roman" w:hAnsi="Lucida Console" w:cs="Courier New"/>
+          <w:color w:val="000000"/>
+          <w:sz w:val="20"/>
+          <w:szCs w:val="20"/>
+          <w:lang w:val="en-US" w:eastAsia="de-DE"/>
+        </w:rPr>
+        <w:t>c_SOA:s</w:t>
+      </w:r>
+      <w:proofErr w:type="spellEnd"/>
+      <w:r>
+        <w:rPr>
+          <w:rFonts w:ascii="Lucida Console" w:eastAsia="Times New Roman" w:hAnsi="Lucida Console" w:cs="Courier New"/>
+          <w:color w:val="000000"/>
+          <w:sz w:val="20"/>
+          <w:szCs w:val="20"/>
+          <w:lang w:val="en-US" w:eastAsia="de-DE"/>
+        </w:rPr>
+        <w:t xml:space="preserve">_ </w:t>
+      </w:r>
+      <w:proofErr w:type="spellStart"/>
+      <w:r>
+        <w:rPr>
+          <w:rFonts w:ascii="Lucida Console" w:eastAsia="Times New Roman" w:hAnsi="Lucida Console" w:cs="Courier New"/>
+          <w:color w:val="000000"/>
+          <w:sz w:val="20"/>
+          <w:szCs w:val="20"/>
+          <w:lang w:val="en-US" w:eastAsia="de-DE"/>
+        </w:rPr>
+        <w:t>c_SOA</w:t>
+      </w:r>
+      <w:proofErr w:type="spellEnd"/>
+      <w:r>
+        <w:rPr>
+          <w:rFonts w:ascii="Lucida Console" w:eastAsia="Times New Roman" w:hAnsi="Lucida Console" w:cs="Courier New"/>
+          <w:color w:val="000000"/>
+          <w:sz w:val="20"/>
+          <w:szCs w:val="20"/>
+          <w:lang w:val="en-US" w:eastAsia="de-DE"/>
+        </w:rPr>
+        <w:t>:__ is_:__</w:t>
+      </w:r>
+    </w:p>
+    <w:p>
+      <w:pPr>
+        <w:shd w:val="clear" w:color="auto" w:fill="FFFFFF"/>
+        <w:tabs>
+          <w:tab w:val="left" w:pos="916"/>
+          <w:tab w:val="left" w:pos="1832"/>
+          <w:tab w:val="left" w:pos="2748"/>
+          <w:tab w:val="left" w:pos="3664"/>
+          <w:tab w:val="left" w:pos="4580"/>
+          <w:tab w:val="left" w:pos="5496"/>
+          <w:tab w:val="left" w:pos="6412"/>
+          <w:tab w:val="left" w:pos="7328"/>
+          <w:tab w:val="left" w:pos="8244"/>
+          <w:tab w:val="left" w:pos="9160"/>
+          <w:tab w:val="left" w:pos="10076"/>
+          <w:tab w:val="left" w:pos="10992"/>
+          <w:tab w:val="left" w:pos="11908"/>
+          <w:tab w:val="left" w:pos="12824"/>
+          <w:tab w:val="left" w:pos="13740"/>
+          <w:tab w:val="left" w:pos="14656"/>
+        </w:tabs>
+        <w:spacing w:after="0" w:line="240" w:lineRule="auto"/>
+        <w:rPr>
+          <w:rFonts w:ascii="Lucida Console" w:eastAsia="Times New Roman" w:hAnsi="Lucida Console" w:cs="Courier New"/>
+          <w:color w:val="000000"/>
+          <w:sz w:val="20"/>
+          <w:szCs w:val="20"/>
+          <w:lang w:val="en-US" w:eastAsia="de-DE"/>
+        </w:rPr>
+      </w:pPr>
+      <w:proofErr w:type="spellStart"/>
+      <w:r>
+        <w:rPr>
+          <w:rFonts w:ascii="Lucida Console" w:eastAsia="Times New Roman" w:hAnsi="Lucida Console" w:cs="Courier New"/>
+          <w:color w:val="000000"/>
+          <w:sz w:val="20"/>
+          <w:szCs w:val="20"/>
+          <w:lang w:val="en-US" w:eastAsia="de-DE"/>
+        </w:rPr>
+        <w:t>c_SOA</w:t>
+      </w:r>
+      <w:proofErr w:type="spellEnd"/>
+      <w:r>
+        <w:rPr>
+          <w:rFonts w:ascii="Lucida Console" w:eastAsia="Times New Roman" w:hAnsi="Lucida Console" w:cs="Courier New"/>
+          <w:color w:val="000000"/>
+          <w:sz w:val="20"/>
+          <w:szCs w:val="20"/>
+          <w:lang w:val="en-US" w:eastAsia="de-DE"/>
+        </w:rPr>
+        <w:t xml:space="preserve">       -0.007                                              </w:t>
+      </w:r>
+    </w:p>
+    <w:p>
+      <w:pPr>
+        <w:shd w:val="clear" w:color="auto" w:fill="FFFFFF"/>
+        <w:tabs>
+          <w:tab w:val="left" w:pos="916"/>
+          <w:tab w:val="left" w:pos="1832"/>
+          <w:tab w:val="left" w:pos="2748"/>
+          <w:tab w:val="left" w:pos="3664"/>
+          <w:tab w:val="left" w:pos="4580"/>
+          <w:tab w:val="left" w:pos="5496"/>
+          <w:tab w:val="left" w:pos="6412"/>
+          <w:tab w:val="left" w:pos="7328"/>
+          <w:tab w:val="left" w:pos="8244"/>
+          <w:tab w:val="left" w:pos="9160"/>
+          <w:tab w:val="left" w:pos="10076"/>
+          <w:tab w:val="left" w:pos="10992"/>
+          <w:tab w:val="left" w:pos="11908"/>
+          <w:tab w:val="left" w:pos="12824"/>
+          <w:tab w:val="left" w:pos="13740"/>
+          <w:tab w:val="left" w:pos="14656"/>
+        </w:tabs>
+        <w:spacing w:after="0" w:line="240" w:lineRule="auto"/>
+        <w:rPr>
+          <w:rFonts w:ascii="Lucida Console" w:eastAsia="Times New Roman" w:hAnsi="Lucida Console" w:cs="Courier New"/>
+          <w:color w:val="000000"/>
+          <w:sz w:val="20"/>
+          <w:szCs w:val="20"/>
+          <w:lang w:val="en-US" w:eastAsia="de-DE"/>
+        </w:rPr>
+      </w:pPr>
+      <w:proofErr w:type="spellStart"/>
+      <w:r>
+        <w:rPr>
+          <w:rFonts w:ascii="Lucida Console" w:eastAsia="Times New Roman" w:hAnsi="Lucida Console" w:cs="Courier New"/>
+          <w:color w:val="000000"/>
+          <w:sz w:val="20"/>
+          <w:szCs w:val="20"/>
+          <w:lang w:val="en-US" w:eastAsia="de-DE"/>
+        </w:rPr>
+        <w:t>is_onset</w:t>
+      </w:r>
+      <w:proofErr w:type="spellEnd"/>
+      <w:r>
+        <w:rPr>
+          <w:rFonts w:ascii="Lucida Console" w:eastAsia="Times New Roman" w:hAnsi="Lucida Console" w:cs="Courier New"/>
+          <w:color w:val="000000"/>
+          <w:sz w:val="20"/>
+          <w:szCs w:val="20"/>
+          <w:lang w:val="en-US" w:eastAsia="de-DE"/>
+        </w:rPr>
+        <w:t xml:space="preserve">    -</w:t>
+      </w:r>
+      <w:proofErr w:type="gramStart"/>
+      <w:r>
+        <w:rPr>
+          <w:rFonts w:ascii="Lucida Console" w:eastAsia="Times New Roman" w:hAnsi="Lucida Console" w:cs="Courier New"/>
+          <w:color w:val="000000"/>
+          <w:sz w:val="20"/>
+          <w:szCs w:val="20"/>
+          <w:lang w:val="en-US" w:eastAsia="de-DE"/>
+        </w:rPr>
+        <w:t>0.070  0.043</w:t>
+      </w:r>
+      <w:proofErr w:type="gramEnd"/>
+      <w:r>
+        <w:rPr>
+          <w:rFonts w:ascii="Lucida Console" w:eastAsia="Times New Roman" w:hAnsi="Lucida Console" w:cs="Courier New"/>
+          <w:color w:val="000000"/>
+          <w:sz w:val="20"/>
+          <w:szCs w:val="20"/>
+          <w:lang w:val="en-US" w:eastAsia="de-DE"/>
+        </w:rPr>
+        <w:t xml:space="preserve">                                       </w:t>
+      </w:r>
+    </w:p>
+    <w:p>
+      <w:pPr>
+        <w:shd w:val="clear" w:color="auto" w:fill="FFFFFF"/>
+        <w:tabs>
+          <w:tab w:val="left" w:pos="916"/>
+          <w:tab w:val="left" w:pos="1832"/>
+          <w:tab w:val="left" w:pos="2748"/>
+          <w:tab w:val="left" w:pos="3664"/>
+          <w:tab w:val="left" w:pos="4580"/>
+          <w:tab w:val="left" w:pos="5496"/>
+          <w:tab w:val="left" w:pos="6412"/>
+          <w:tab w:val="left" w:pos="7328"/>
+          <w:tab w:val="left" w:pos="8244"/>
+          <w:tab w:val="left" w:pos="9160"/>
+          <w:tab w:val="left" w:pos="10076"/>
+          <w:tab w:val="left" w:pos="10992"/>
+          <w:tab w:val="left" w:pos="11908"/>
+          <w:tab w:val="left" w:pos="12824"/>
+          <w:tab w:val="left" w:pos="13740"/>
+          <w:tab w:val="left" w:pos="14656"/>
+        </w:tabs>
+        <w:spacing w:after="0" w:line="240" w:lineRule="auto"/>
+        <w:rPr>
+          <w:rFonts w:ascii="Lucida Console" w:eastAsia="Times New Roman" w:hAnsi="Lucida Console" w:cs="Courier New"/>
+          <w:color w:val="000000"/>
+          <w:sz w:val="20"/>
+          <w:szCs w:val="20"/>
+          <w:lang w:val="en-US" w:eastAsia="de-DE"/>
+        </w:rPr>
+      </w:pPr>
+      <w:proofErr w:type="spellStart"/>
+      <w:r>
+        <w:rPr>
+          <w:rFonts w:ascii="Lucida Console" w:eastAsia="Times New Roman" w:hAnsi="Lucida Console" w:cs="Courier New"/>
+          <w:color w:val="000000"/>
+          <w:sz w:val="20"/>
+          <w:szCs w:val="20"/>
+          <w:lang w:val="en-US" w:eastAsia="de-DE"/>
+        </w:rPr>
+        <w:t>is_tsk_rlvn</w:t>
+      </w:r>
+      <w:proofErr w:type="spellEnd"/>
+      <w:r>
+        <w:rPr>
+          <w:rFonts w:ascii="Lucida Console" w:eastAsia="Times New Roman" w:hAnsi="Lucida Console" w:cs="Courier New"/>
+          <w:color w:val="000000"/>
+          <w:sz w:val="20"/>
+          <w:szCs w:val="20"/>
+          <w:lang w:val="en-US" w:eastAsia="de-DE"/>
+        </w:rPr>
+        <w:t xml:space="preserve"> -</w:t>
+      </w:r>
+      <w:proofErr w:type="gramStart"/>
+      <w:r>
+        <w:rPr>
+          <w:rFonts w:ascii="Lucida Console" w:eastAsia="Times New Roman" w:hAnsi="Lucida Console" w:cs="Courier New"/>
+          <w:color w:val="000000"/>
+          <w:sz w:val="20"/>
+          <w:szCs w:val="20"/>
+          <w:lang w:val="en-US" w:eastAsia="de-DE"/>
+        </w:rPr>
+        <w:t>0.073  0.045</w:t>
+      </w:r>
+      <w:proofErr w:type="gramEnd"/>
+      <w:r>
+        <w:rPr>
+          <w:rFonts w:ascii="Lucida Console" w:eastAsia="Times New Roman" w:hAnsi="Lucida Console" w:cs="Courier New"/>
+          <w:color w:val="000000"/>
+          <w:sz w:val="20"/>
+          <w:szCs w:val="20"/>
+          <w:lang w:val="en-US" w:eastAsia="de-DE"/>
+        </w:rPr>
+        <w:t xml:space="preserve">  0.482                                </w:t>
+      </w:r>
+    </w:p>
+    <w:p>
+      <w:pPr>
+        <w:shd w:val="clear" w:color="auto" w:fill="FFFFFF"/>
+        <w:tabs>
+          <w:tab w:val="left" w:pos="916"/>
+          <w:tab w:val="left" w:pos="1832"/>
+          <w:tab w:val="left" w:pos="2748"/>
+          <w:tab w:val="left" w:pos="3664"/>
+          <w:tab w:val="left" w:pos="4580"/>
+          <w:tab w:val="left" w:pos="5496"/>
+          <w:tab w:val="left" w:pos="6412"/>
+          <w:tab w:val="left" w:pos="7328"/>
+          <w:tab w:val="left" w:pos="8244"/>
+          <w:tab w:val="left" w:pos="9160"/>
+          <w:tab w:val="left" w:pos="10076"/>
+          <w:tab w:val="left" w:pos="10992"/>
+          <w:tab w:val="left" w:pos="11908"/>
+          <w:tab w:val="left" w:pos="12824"/>
+          <w:tab w:val="left" w:pos="13740"/>
+          <w:tab w:val="left" w:pos="14656"/>
+        </w:tabs>
+        <w:spacing w:after="0" w:line="240" w:lineRule="auto"/>
+        <w:rPr>
+          <w:rFonts w:ascii="Lucida Console" w:eastAsia="Times New Roman" w:hAnsi="Lucida Console" w:cs="Courier New"/>
+          <w:color w:val="000000"/>
+          <w:sz w:val="20"/>
+          <w:szCs w:val="20"/>
+          <w:lang w:val="en-US" w:eastAsia="de-DE"/>
+        </w:rPr>
+      </w:pPr>
+      <w:proofErr w:type="spellStart"/>
+      <w:r>
+        <w:rPr>
+          <w:rFonts w:ascii="Lucida Console" w:eastAsia="Times New Roman" w:hAnsi="Lucida Console" w:cs="Courier New"/>
+          <w:color w:val="000000"/>
+          <w:sz w:val="20"/>
+          <w:szCs w:val="20"/>
+          <w:lang w:val="en-US" w:eastAsia="de-DE"/>
+        </w:rPr>
+        <w:t>c_SOA:s_</w:t>
+      </w:r>
+      <w:proofErr w:type="gramStart"/>
+      <w:r>
+        <w:rPr>
+          <w:rFonts w:ascii="Lucida Console" w:eastAsia="Times New Roman" w:hAnsi="Lucida Console" w:cs="Courier New"/>
+          <w:color w:val="000000"/>
+          <w:sz w:val="20"/>
+          <w:szCs w:val="20"/>
+          <w:lang w:val="en-US" w:eastAsia="de-DE"/>
+        </w:rPr>
+        <w:t>nst</w:t>
+      </w:r>
+      <w:proofErr w:type="spellEnd"/>
+      <w:r>
+        <w:rPr>
+          <w:rFonts w:ascii="Lucida Console" w:eastAsia="Times New Roman" w:hAnsi="Lucida Console" w:cs="Courier New"/>
+          <w:color w:val="000000"/>
+          <w:sz w:val="20"/>
+          <w:szCs w:val="20"/>
+          <w:lang w:val="en-US" w:eastAsia="de-DE"/>
+        </w:rPr>
+        <w:t xml:space="preserve">  0.005</w:t>
+      </w:r>
+      <w:proofErr w:type="gramEnd"/>
+      <w:r>
+        <w:rPr>
+          <w:rFonts w:ascii="Lucida Console" w:eastAsia="Times New Roman" w:hAnsi="Lucida Console" w:cs="Courier New"/>
+          <w:color w:val="000000"/>
+          <w:sz w:val="20"/>
+          <w:szCs w:val="20"/>
+          <w:lang w:val="en-US" w:eastAsia="de-DE"/>
+        </w:rPr>
+        <w:t xml:space="preserve"> -0.690 -0.113 -0.031                         </w:t>
+      </w:r>
+    </w:p>
+    <w:p>
+      <w:pPr>
+        <w:shd w:val="clear" w:color="auto" w:fill="FFFFFF"/>
+        <w:tabs>
+          <w:tab w:val="left" w:pos="916"/>
+          <w:tab w:val="left" w:pos="1832"/>
+          <w:tab w:val="left" w:pos="2748"/>
+          <w:tab w:val="left" w:pos="3664"/>
+          <w:tab w:val="left" w:pos="4580"/>
+          <w:tab w:val="left" w:pos="5496"/>
+          <w:tab w:val="left" w:pos="6412"/>
+          <w:tab w:val="left" w:pos="7328"/>
+          <w:tab w:val="left" w:pos="8244"/>
+          <w:tab w:val="left" w:pos="9160"/>
+          <w:tab w:val="left" w:pos="10076"/>
+          <w:tab w:val="left" w:pos="10992"/>
+          <w:tab w:val="left" w:pos="11908"/>
+          <w:tab w:val="left" w:pos="12824"/>
+          <w:tab w:val="left" w:pos="13740"/>
+          <w:tab w:val="left" w:pos="14656"/>
+        </w:tabs>
+        <w:spacing w:after="0" w:line="240" w:lineRule="auto"/>
+        <w:rPr>
+          <w:rFonts w:ascii="Lucida Console" w:eastAsia="Times New Roman" w:hAnsi="Lucida Console" w:cs="Courier New"/>
+          <w:color w:val="000000"/>
+          <w:sz w:val="20"/>
+          <w:szCs w:val="20"/>
+          <w:lang w:val="en-US" w:eastAsia="de-DE"/>
+        </w:rPr>
+      </w:pPr>
+      <w:proofErr w:type="spellStart"/>
+      <w:r>
+        <w:rPr>
+          <w:rFonts w:ascii="Lucida Console" w:eastAsia="Times New Roman" w:hAnsi="Lucida Console" w:cs="Courier New"/>
+          <w:color w:val="000000"/>
+          <w:sz w:val="20"/>
+          <w:szCs w:val="20"/>
+          <w:lang w:val="en-US" w:eastAsia="de-DE"/>
+        </w:rPr>
+        <w:t>c_SOA:s_ts</w:t>
+      </w:r>
+      <w:proofErr w:type="spellEnd"/>
+      <w:proofErr w:type="gramStart"/>
+      <w:r>
+        <w:rPr>
+          <w:rFonts w:ascii="Lucida Console" w:eastAsia="Times New Roman" w:hAnsi="Lucida Console" w:cs="Courier New"/>
+          <w:color w:val="000000"/>
+          <w:sz w:val="20"/>
+          <w:szCs w:val="20"/>
+          <w:lang w:val="en-US" w:eastAsia="de-DE"/>
+        </w:rPr>
+        <w:t>_  0.005</w:t>
+      </w:r>
+      <w:proofErr w:type="gramEnd"/>
+      <w:r>
+        <w:rPr>
+          <w:rFonts w:ascii="Lucida Console" w:eastAsia="Times New Roman" w:hAnsi="Lucida Console" w:cs="Courier New"/>
+          <w:color w:val="000000"/>
+          <w:sz w:val="20"/>
+          <w:szCs w:val="20"/>
+          <w:lang w:val="en-US" w:eastAsia="de-DE"/>
+        </w:rPr>
+        <w:t xml:space="preserve"> -0.705 -0.031 -0.055  0.487                  </w:t>
+      </w:r>
+    </w:p>
+    <w:p>
+      <w:pPr>
+        <w:shd w:val="clear" w:color="auto" w:fill="FFFFFF"/>
+        <w:tabs>
+          <w:tab w:val="left" w:pos="916"/>
+          <w:tab w:val="left" w:pos="1832"/>
+          <w:tab w:val="left" w:pos="2748"/>
+          <w:tab w:val="left" w:pos="3664"/>
+          <w:tab w:val="left" w:pos="4580"/>
+          <w:tab w:val="left" w:pos="5496"/>
+          <w:tab w:val="left" w:pos="6412"/>
+          <w:tab w:val="left" w:pos="7328"/>
+          <w:tab w:val="left" w:pos="8244"/>
+          <w:tab w:val="left" w:pos="9160"/>
+          <w:tab w:val="left" w:pos="10076"/>
+          <w:tab w:val="left" w:pos="10992"/>
+          <w:tab w:val="left" w:pos="11908"/>
+          <w:tab w:val="left" w:pos="12824"/>
+          <w:tab w:val="left" w:pos="13740"/>
+          <w:tab w:val="left" w:pos="14656"/>
+        </w:tabs>
+        <w:spacing w:after="0" w:line="240" w:lineRule="auto"/>
+        <w:rPr>
+          <w:rFonts w:ascii="Lucida Console" w:eastAsia="Times New Roman" w:hAnsi="Lucida Console" w:cs="Courier New"/>
+          <w:color w:val="000000"/>
+          <w:sz w:val="20"/>
+          <w:szCs w:val="20"/>
+          <w:lang w:val="en-US" w:eastAsia="de-DE"/>
+        </w:rPr>
+      </w:pPr>
+      <w:proofErr w:type="spellStart"/>
+      <w:r>
+        <w:rPr>
+          <w:rFonts w:ascii="Lucida Console" w:eastAsia="Times New Roman" w:hAnsi="Lucida Console" w:cs="Courier New"/>
+          <w:color w:val="000000"/>
+          <w:sz w:val="20"/>
+          <w:szCs w:val="20"/>
+          <w:lang w:val="en-US" w:eastAsia="de-DE"/>
+        </w:rPr>
+        <w:t>is_nst:s_t</w:t>
+      </w:r>
+      <w:proofErr w:type="spellEnd"/>
+      <w:proofErr w:type="gramStart"/>
+      <w:r>
+        <w:rPr>
+          <w:rFonts w:ascii="Lucida Console" w:eastAsia="Times New Roman" w:hAnsi="Lucida Console" w:cs="Courier New"/>
+          <w:color w:val="000000"/>
+          <w:sz w:val="20"/>
+          <w:szCs w:val="20"/>
+          <w:lang w:val="en-US" w:eastAsia="de-DE"/>
+        </w:rPr>
+        <w:t>_  0.048</w:t>
+      </w:r>
+      <w:proofErr w:type="gramEnd"/>
+      <w:r>
+        <w:rPr>
+          <w:rFonts w:ascii="Lucida Console" w:eastAsia="Times New Roman" w:hAnsi="Lucida Console" w:cs="Courier New"/>
+          <w:color w:val="000000"/>
+          <w:sz w:val="20"/>
+          <w:szCs w:val="20"/>
+          <w:lang w:val="en-US" w:eastAsia="de-DE"/>
+        </w:rPr>
+        <w:t xml:space="preserve"> -0.030 -0.689 -0.665  0.078    0.037         </w:t>
+      </w:r>
+    </w:p>
+    <w:p>
+      <w:pPr>
+        <w:shd w:val="clear" w:color="auto" w:fill="FFFFFF"/>
+        <w:tabs>
+          <w:tab w:val="left" w:pos="916"/>
+          <w:tab w:val="left" w:pos="1832"/>
+          <w:tab w:val="left" w:pos="2748"/>
+          <w:tab w:val="left" w:pos="3664"/>
+          <w:tab w:val="left" w:pos="4580"/>
+          <w:tab w:val="left" w:pos="5496"/>
+          <w:tab w:val="left" w:pos="6412"/>
+          <w:tab w:val="left" w:pos="7328"/>
+          <w:tab w:val="left" w:pos="8244"/>
+          <w:tab w:val="left" w:pos="9160"/>
+          <w:tab w:val="left" w:pos="10076"/>
+          <w:tab w:val="left" w:pos="10992"/>
+          <w:tab w:val="left" w:pos="11908"/>
+          <w:tab w:val="left" w:pos="12824"/>
+          <w:tab w:val="left" w:pos="13740"/>
+          <w:tab w:val="left" w:pos="14656"/>
+        </w:tabs>
+        <w:spacing w:after="0" w:line="240" w:lineRule="auto"/>
+        <w:rPr>
+          <w:rFonts w:ascii="Lucida Console" w:eastAsia="Times New Roman" w:hAnsi="Lucida Console" w:cs="Courier New"/>
+          <w:color w:val="000000"/>
+          <w:sz w:val="20"/>
+          <w:szCs w:val="20"/>
+          <w:lang w:val="en-US" w:eastAsia="de-DE"/>
+        </w:rPr>
+      </w:pPr>
+      <w:proofErr w:type="spellStart"/>
+      <w:r>
+        <w:rPr>
+          <w:rFonts w:ascii="Lucida Console" w:eastAsia="Times New Roman" w:hAnsi="Lucida Console" w:cs="Courier New"/>
+          <w:color w:val="000000"/>
+          <w:sz w:val="20"/>
+          <w:szCs w:val="20"/>
+          <w:lang w:val="en-US" w:eastAsia="de-DE"/>
+        </w:rPr>
+        <w:t>c_SOA:s</w:t>
+      </w:r>
+      <w:proofErr w:type="spellEnd"/>
+      <w:r>
+        <w:rPr>
+          <w:rFonts w:ascii="Lucida Console" w:eastAsia="Times New Roman" w:hAnsi="Lucida Console" w:cs="Courier New"/>
+          <w:color w:val="000000"/>
+          <w:sz w:val="20"/>
+          <w:szCs w:val="20"/>
+          <w:lang w:val="en-US" w:eastAsia="de-DE"/>
+        </w:rPr>
+        <w:t>_:__ -</w:t>
+      </w:r>
+      <w:proofErr w:type="gramStart"/>
+      <w:r>
+        <w:rPr>
+          <w:rFonts w:ascii="Lucida Console" w:eastAsia="Times New Roman" w:hAnsi="Lucida Console" w:cs="Courier New"/>
+          <w:color w:val="000000"/>
+          <w:sz w:val="20"/>
+          <w:szCs w:val="20"/>
+          <w:lang w:val="en-US" w:eastAsia="de-DE"/>
+        </w:rPr>
+        <w:t>0.003  0.474</w:t>
+      </w:r>
+      <w:proofErr w:type="gramEnd"/>
+      <w:r>
+        <w:rPr>
+          <w:rFonts w:ascii="Lucida Console" w:eastAsia="Times New Roman" w:hAnsi="Lucida Console" w:cs="Courier New"/>
+          <w:color w:val="000000"/>
+          <w:sz w:val="20"/>
+          <w:szCs w:val="20"/>
+          <w:lang w:val="en-US" w:eastAsia="de-DE"/>
+        </w:rPr>
+        <w:t xml:space="preserve">  0.077  0.037 -0.688   -0.673   -0.119</w:t>
+      </w:r>
+    </w:p>
+    <w:p>
+      <w:pPr>
+        <w:shd w:val="clear" w:color="auto" w:fill="FFFFFF"/>
+        <w:tabs>
+          <w:tab w:val="left" w:pos="916"/>
+          <w:tab w:val="left" w:pos="1832"/>
+          <w:tab w:val="left" w:pos="2748"/>
+          <w:tab w:val="left" w:pos="3664"/>
+          <w:tab w:val="left" w:pos="4580"/>
+          <w:tab w:val="left" w:pos="5496"/>
+          <w:tab w:val="left" w:pos="6412"/>
+          <w:tab w:val="left" w:pos="7328"/>
+          <w:tab w:val="left" w:pos="8244"/>
+          <w:tab w:val="left" w:pos="9160"/>
+          <w:tab w:val="left" w:pos="10076"/>
+          <w:tab w:val="left" w:pos="10992"/>
+          <w:tab w:val="left" w:pos="11908"/>
+          <w:tab w:val="left" w:pos="12824"/>
+          <w:tab w:val="left" w:pos="13740"/>
+          <w:tab w:val="left" w:pos="14656"/>
+        </w:tabs>
+        <w:spacing w:after="0" w:line="240" w:lineRule="auto"/>
+        <w:rPr>
+          <w:rFonts w:ascii="Lucida Console" w:eastAsia="Times New Roman" w:hAnsi="Lucida Console" w:cs="Courier New"/>
+          <w:color w:val="000000"/>
+          <w:sz w:val="20"/>
+          <w:szCs w:val="20"/>
+          <w:lang w:val="en-US" w:eastAsia="de-DE"/>
+        </w:rPr>
+      </w:pPr>
+      <w:r>
+        <w:rPr>
+          <w:rFonts w:ascii="Lucida Console" w:eastAsia="Times New Roman" w:hAnsi="Lucida Console" w:cs="Courier New"/>
+          <w:color w:val="000000"/>
+          <w:sz w:val="20"/>
+          <w:szCs w:val="20"/>
+          <w:lang w:val="en-US" w:eastAsia="de-DE"/>
+        </w:rPr>
+        <w:t xml:space="preserve">Analysis of Deviance Table (Type II Wald </w:t>
+      </w:r>
+      <w:proofErr w:type="spellStart"/>
+      <w:r>
+        <w:rPr>
+          <w:rFonts w:ascii="Lucida Console" w:eastAsia="Times New Roman" w:hAnsi="Lucida Console" w:cs="Courier New"/>
+          <w:color w:val="000000"/>
+          <w:sz w:val="20"/>
+          <w:szCs w:val="20"/>
+          <w:lang w:val="en-US" w:eastAsia="de-DE"/>
+        </w:rPr>
+        <w:t>chisquare</w:t>
+      </w:r>
+      <w:proofErr w:type="spellEnd"/>
+      <w:r>
+        <w:rPr>
+          <w:rFonts w:ascii="Lucida Console" w:eastAsia="Times New Roman" w:hAnsi="Lucida Console" w:cs="Courier New"/>
+          <w:color w:val="000000"/>
+          <w:sz w:val="20"/>
+          <w:szCs w:val="20"/>
+          <w:lang w:val="en-US" w:eastAsia="de-DE"/>
+        </w:rPr>
+        <w:t xml:space="preserve"> tests)</w:t>
+      </w:r>
+    </w:p>
+    <w:p>
+      <w:pPr>
+        <w:shd w:val="clear" w:color="auto" w:fill="FFFFFF"/>
+        <w:tabs>
+          <w:tab w:val="left" w:pos="916"/>
+          <w:tab w:val="left" w:pos="1832"/>
+          <w:tab w:val="left" w:pos="2748"/>
+          <w:tab w:val="left" w:pos="3664"/>
+          <w:tab w:val="left" w:pos="4580"/>
+          <w:tab w:val="left" w:pos="5496"/>
+          <w:tab w:val="left" w:pos="6412"/>
+          <w:tab w:val="left" w:pos="7328"/>
+          <w:tab w:val="left" w:pos="8244"/>
+          <w:tab w:val="left" w:pos="9160"/>
+          <w:tab w:val="left" w:pos="10076"/>
+          <w:tab w:val="left" w:pos="10992"/>
+          <w:tab w:val="left" w:pos="11908"/>
+          <w:tab w:val="left" w:pos="12824"/>
+          <w:tab w:val="left" w:pos="13740"/>
+          <w:tab w:val="left" w:pos="14656"/>
+        </w:tabs>
+        <w:spacing w:after="0" w:line="240" w:lineRule="auto"/>
+        <w:rPr>
+          <w:rFonts w:ascii="Lucida Console" w:eastAsia="Times New Roman" w:hAnsi="Lucida Console" w:cs="Courier New"/>
+          <w:color w:val="000000"/>
+          <w:sz w:val="20"/>
+          <w:szCs w:val="20"/>
+          <w:lang w:val="en-US" w:eastAsia="de-DE"/>
+        </w:rPr>
+      </w:pPr>
+    </w:p>
+    <w:p>
+      <w:pPr>
+        <w:shd w:val="clear" w:color="auto" w:fill="FFFFFF"/>
+        <w:tabs>
+          <w:tab w:val="left" w:pos="916"/>
+          <w:tab w:val="left" w:pos="1832"/>
+          <w:tab w:val="left" w:pos="2748"/>
+          <w:tab w:val="left" w:pos="3664"/>
+          <w:tab w:val="left" w:pos="4580"/>
+          <w:tab w:val="left" w:pos="5496"/>
+          <w:tab w:val="left" w:pos="6412"/>
+          <w:tab w:val="left" w:pos="7328"/>
+          <w:tab w:val="left" w:pos="8244"/>
+          <w:tab w:val="left" w:pos="9160"/>
+          <w:tab w:val="left" w:pos="10076"/>
+          <w:tab w:val="left" w:pos="10992"/>
+          <w:tab w:val="left" w:pos="11908"/>
+          <w:tab w:val="left" w:pos="12824"/>
+          <w:tab w:val="left" w:pos="13740"/>
+          <w:tab w:val="left" w:pos="14656"/>
+        </w:tabs>
+        <w:spacing w:after="0" w:line="240" w:lineRule="auto"/>
+        <w:rPr>
+          <w:rFonts w:ascii="Lucida Console" w:eastAsia="Times New Roman" w:hAnsi="Lucida Console" w:cs="Courier New"/>
+          <w:color w:val="000000"/>
+          <w:sz w:val="20"/>
+          <w:szCs w:val="20"/>
+          <w:lang w:val="en-US" w:eastAsia="de-DE"/>
+        </w:rPr>
+      </w:pPr>
+      <w:r>
+        <w:rPr>
+          <w:rFonts w:ascii="Lucida Console" w:eastAsia="Times New Roman" w:hAnsi="Lucida Console" w:cs="Courier New"/>
+          <w:color w:val="000000"/>
+          <w:sz w:val="20"/>
+          <w:szCs w:val="20"/>
+          <w:lang w:val="en-US" w:eastAsia="de-DE"/>
+        </w:rPr>
+        <w:t xml:space="preserve">Response: </w:t>
+      </w:r>
+      <w:proofErr w:type="spellStart"/>
+      <w:r>
+        <w:rPr>
+          <w:rFonts w:ascii="Lucida Console" w:eastAsia="Times New Roman" w:hAnsi="Lucida Console" w:cs="Courier New"/>
+          <w:color w:val="000000"/>
+          <w:sz w:val="20"/>
+          <w:szCs w:val="20"/>
+          <w:lang w:val="en-US" w:eastAsia="de-DE"/>
+        </w:rPr>
+        <w:t>RT_aud</w:t>
+      </w:r>
+      <w:proofErr w:type="spellEnd"/>
+    </w:p>
+    <w:p>
+      <w:pPr>
+        <w:shd w:val="clear" w:color="auto" w:fill="FFFFFF"/>
+        <w:tabs>
+          <w:tab w:val="left" w:pos="916"/>
+          <w:tab w:val="left" w:pos="1832"/>
+          <w:tab w:val="left" w:pos="2748"/>
+          <w:tab w:val="left" w:pos="3664"/>
+          <w:tab w:val="left" w:pos="4580"/>
+          <w:tab w:val="left" w:pos="5496"/>
+          <w:tab w:val="left" w:pos="6412"/>
+          <w:tab w:val="left" w:pos="7328"/>
+          <w:tab w:val="left" w:pos="8244"/>
+          <w:tab w:val="left" w:pos="9160"/>
+          <w:tab w:val="left" w:pos="10076"/>
+          <w:tab w:val="left" w:pos="10992"/>
+          <w:tab w:val="left" w:pos="11908"/>
+          <w:tab w:val="left" w:pos="12824"/>
+          <w:tab w:val="left" w:pos="13740"/>
+          <w:tab w:val="left" w:pos="14656"/>
+        </w:tabs>
+        <w:spacing w:after="0" w:line="240" w:lineRule="auto"/>
+        <w:rPr>
+          <w:rFonts w:ascii="Lucida Console" w:eastAsia="Times New Roman" w:hAnsi="Lucida Console" w:cs="Courier New"/>
+          <w:color w:val="000000"/>
+          <w:sz w:val="20"/>
+          <w:szCs w:val="20"/>
+          <w:lang w:val="en-US" w:eastAsia="de-DE"/>
+        </w:rPr>
+      </w:pPr>
+      <w:r>
+        <w:rPr>
+          <w:rFonts w:ascii="Lucida Console" w:eastAsia="Times New Roman" w:hAnsi="Lucida Console" w:cs="Courier New"/>
+          <w:color w:val="000000"/>
+          <w:sz w:val="20"/>
+          <w:szCs w:val="20"/>
+          <w:lang w:val="en-US" w:eastAsia="de-DE"/>
+        </w:rPr>
+        <w:t xml:space="preserve">                                   </w:t>
+      </w:r>
+      <w:proofErr w:type="spellStart"/>
+      <w:r>
+        <w:rPr>
+          <w:rFonts w:ascii="Lucida Console" w:eastAsia="Times New Roman" w:hAnsi="Lucida Console" w:cs="Courier New"/>
+          <w:color w:val="000000"/>
+          <w:sz w:val="20"/>
+          <w:szCs w:val="20"/>
+          <w:lang w:val="en-US" w:eastAsia="de-DE"/>
+        </w:rPr>
+        <w:t>Chisq</w:t>
+      </w:r>
+      <w:proofErr w:type="spellEnd"/>
+      <w:r>
+        <w:rPr>
+          <w:rFonts w:ascii="Lucida Console" w:eastAsia="Times New Roman" w:hAnsi="Lucida Console" w:cs="Courier New"/>
+          <w:color w:val="000000"/>
+          <w:sz w:val="20"/>
+          <w:szCs w:val="20"/>
+          <w:lang w:val="en-US" w:eastAsia="de-DE"/>
+        </w:rPr>
+        <w:t xml:space="preserve"> </w:t>
+      </w:r>
+      <w:proofErr w:type="spellStart"/>
+      <w:r>
+        <w:rPr>
+          <w:rFonts w:ascii="Lucida Console" w:eastAsia="Times New Roman" w:hAnsi="Lucida Console" w:cs="Courier New"/>
+          <w:color w:val="000000"/>
+          <w:sz w:val="20"/>
+          <w:szCs w:val="20"/>
+          <w:lang w:val="en-US" w:eastAsia="de-DE"/>
+        </w:rPr>
+        <w:t>Df</w:t>
+      </w:r>
+      <w:proofErr w:type="spellEnd"/>
+      <w:r>
+        <w:rPr>
+          <w:rFonts w:ascii="Lucida Console" w:eastAsia="Times New Roman" w:hAnsi="Lucida Console" w:cs="Courier New"/>
+          <w:color w:val="000000"/>
+          <w:sz w:val="20"/>
+          <w:szCs w:val="20"/>
+          <w:lang w:val="en-US" w:eastAsia="de-DE"/>
+        </w:rPr>
+        <w:t xml:space="preserve"> </w:t>
+      </w:r>
+      <w:proofErr w:type="spellStart"/>
+      <w:proofErr w:type="gramStart"/>
+      <w:r>
+        <w:rPr>
+          <w:rFonts w:ascii="Lucida Console" w:eastAsia="Times New Roman" w:hAnsi="Lucida Console" w:cs="Courier New"/>
+          <w:color w:val="000000"/>
+          <w:sz w:val="20"/>
+          <w:szCs w:val="20"/>
+          <w:lang w:val="en-US" w:eastAsia="de-DE"/>
+        </w:rPr>
+        <w:t>Pr</w:t>
+      </w:r>
+      <w:proofErr w:type="spellEnd"/>
+      <w:r>
+        <w:rPr>
+          <w:rFonts w:ascii="Lucida Console" w:eastAsia="Times New Roman" w:hAnsi="Lucida Console" w:cs="Courier New"/>
+          <w:color w:val="000000"/>
+          <w:sz w:val="20"/>
+          <w:szCs w:val="20"/>
+          <w:lang w:val="en-US" w:eastAsia="de-DE"/>
+        </w:rPr>
+        <w:t>(</w:t>
+      </w:r>
+      <w:proofErr w:type="gramEnd"/>
+      <w:r>
+        <w:rPr>
+          <w:rFonts w:ascii="Lucida Console" w:eastAsia="Times New Roman" w:hAnsi="Lucida Console" w:cs="Courier New"/>
+          <w:color w:val="000000"/>
+          <w:sz w:val="20"/>
+          <w:szCs w:val="20"/>
+          <w:lang w:val="en-US" w:eastAsia="de-DE"/>
+        </w:rPr>
+        <w:t>&gt;</w:t>
+      </w:r>
+      <w:proofErr w:type="spellStart"/>
+      <w:r>
+        <w:rPr>
+          <w:rFonts w:ascii="Lucida Console" w:eastAsia="Times New Roman" w:hAnsi="Lucida Console" w:cs="Courier New"/>
+          <w:color w:val="000000"/>
+          <w:sz w:val="20"/>
+          <w:szCs w:val="20"/>
+          <w:lang w:val="en-US" w:eastAsia="de-DE"/>
+        </w:rPr>
+        <w:t>Chisq</w:t>
+      </w:r>
+      <w:proofErr w:type="spellEnd"/>
+      <w:r>
+        <w:rPr>
+          <w:rFonts w:ascii="Lucida Console" w:eastAsia="Times New Roman" w:hAnsi="Lucida Console" w:cs="Courier New"/>
+          <w:color w:val="000000"/>
+          <w:sz w:val="20"/>
+          <w:szCs w:val="20"/>
+          <w:lang w:val="en-US" w:eastAsia="de-DE"/>
+        </w:rPr>
+        <w:t xml:space="preserve">)    </w:t>
+      </w:r>
+    </w:p>
+    <w:p>
+      <w:pPr>
+        <w:shd w:val="clear" w:color="auto" w:fill="FFFFFF"/>
+        <w:tabs>
+          <w:tab w:val="left" w:pos="916"/>
+          <w:tab w:val="left" w:pos="1832"/>
+          <w:tab w:val="left" w:pos="2748"/>
+          <w:tab w:val="left" w:pos="3664"/>
+          <w:tab w:val="left" w:pos="4580"/>
+          <w:tab w:val="left" w:pos="5496"/>
+          <w:tab w:val="left" w:pos="6412"/>
+          <w:tab w:val="left" w:pos="7328"/>
+          <w:tab w:val="left" w:pos="8244"/>
+          <w:tab w:val="left" w:pos="9160"/>
+          <w:tab w:val="left" w:pos="10076"/>
+          <w:tab w:val="left" w:pos="10992"/>
+          <w:tab w:val="left" w:pos="11908"/>
+          <w:tab w:val="left" w:pos="12824"/>
+          <w:tab w:val="left" w:pos="13740"/>
+          <w:tab w:val="left" w:pos="14656"/>
+        </w:tabs>
+        <w:spacing w:after="0" w:line="240" w:lineRule="auto"/>
+        <w:rPr>
+          <w:rFonts w:ascii="Lucida Console" w:eastAsia="Times New Roman" w:hAnsi="Lucida Console" w:cs="Courier New"/>
+          <w:color w:val="000000"/>
+          <w:sz w:val="20"/>
+          <w:szCs w:val="20"/>
+          <w:lang w:val="en-US" w:eastAsia="de-DE"/>
+        </w:rPr>
+      </w:pPr>
+      <w:proofErr w:type="spellStart"/>
+      <w:r>
+        <w:rPr>
+          <w:rFonts w:ascii="Lucida Console" w:eastAsia="Times New Roman" w:hAnsi="Lucida Console" w:cs="Courier New"/>
+          <w:color w:val="000000"/>
+          <w:sz w:val="20"/>
+          <w:szCs w:val="20"/>
+          <w:lang w:val="en-US" w:eastAsia="de-DE"/>
+        </w:rPr>
+        <w:t>c_SOA</w:t>
+      </w:r>
+      <w:proofErr w:type="spellEnd"/>
+      <w:r>
+        <w:rPr>
+          <w:rFonts w:ascii="Lucida Console" w:eastAsia="Times New Roman" w:hAnsi="Lucida Console" w:cs="Courier New"/>
+          <w:color w:val="000000"/>
+          <w:sz w:val="20"/>
+          <w:szCs w:val="20"/>
+          <w:lang w:val="en-US" w:eastAsia="de-DE"/>
+        </w:rPr>
+        <w:t xml:space="preserve">                           </w:t>
+      </w:r>
+      <w:proofErr w:type="gramStart"/>
+      <w:r>
+        <w:rPr>
+          <w:rFonts w:ascii="Lucida Console" w:eastAsia="Times New Roman" w:hAnsi="Lucida Console" w:cs="Courier New"/>
+          <w:color w:val="000000"/>
+          <w:sz w:val="20"/>
+          <w:szCs w:val="20"/>
+          <w:lang w:val="en-US" w:eastAsia="de-DE"/>
+        </w:rPr>
+        <w:t>146.2518  1</w:t>
+      </w:r>
+      <w:proofErr w:type="gramEnd"/>
+      <w:r>
+        <w:rPr>
+          <w:rFonts w:ascii="Lucida Console" w:eastAsia="Times New Roman" w:hAnsi="Lucida Console" w:cs="Courier New"/>
+          <w:color w:val="000000"/>
+          <w:sz w:val="20"/>
+          <w:szCs w:val="20"/>
+          <w:lang w:val="en-US" w:eastAsia="de-DE"/>
+        </w:rPr>
+        <w:t xml:space="preserve">  &lt; 2.2e-16 ***</w:t>
+      </w:r>
+    </w:p>
+    <w:p>
+      <w:pPr>
+        <w:shd w:val="clear" w:color="auto" w:fill="FFFFFF"/>
+        <w:tabs>
+          <w:tab w:val="left" w:pos="916"/>
+          <w:tab w:val="left" w:pos="1832"/>
+          <w:tab w:val="left" w:pos="2748"/>
+          <w:tab w:val="left" w:pos="3664"/>
+          <w:tab w:val="left" w:pos="4580"/>
+          <w:tab w:val="left" w:pos="5496"/>
+          <w:tab w:val="left" w:pos="6412"/>
+          <w:tab w:val="left" w:pos="7328"/>
+          <w:tab w:val="left" w:pos="8244"/>
+          <w:tab w:val="left" w:pos="9160"/>
+          <w:tab w:val="left" w:pos="10076"/>
+          <w:tab w:val="left" w:pos="10992"/>
+          <w:tab w:val="left" w:pos="11908"/>
+          <w:tab w:val="left" w:pos="12824"/>
+          <w:tab w:val="left" w:pos="13740"/>
+          <w:tab w:val="left" w:pos="14656"/>
+        </w:tabs>
+        <w:spacing w:after="0" w:line="240" w:lineRule="auto"/>
+        <w:rPr>
+          <w:rFonts w:ascii="Lucida Console" w:eastAsia="Times New Roman" w:hAnsi="Lucida Console" w:cs="Courier New"/>
+          <w:color w:val="000000"/>
+          <w:sz w:val="20"/>
+          <w:szCs w:val="20"/>
+          <w:lang w:val="en-US" w:eastAsia="de-DE"/>
+        </w:rPr>
+      </w:pPr>
+      <w:proofErr w:type="spellStart"/>
+      <w:r>
+        <w:rPr>
+          <w:rFonts w:ascii="Lucida Console" w:eastAsia="Times New Roman" w:hAnsi="Lucida Console" w:cs="Courier New"/>
+          <w:color w:val="000000"/>
+          <w:sz w:val="20"/>
+          <w:szCs w:val="20"/>
+          <w:lang w:val="en-US" w:eastAsia="de-DE"/>
+        </w:rPr>
+        <w:t>is_onset</w:t>
+      </w:r>
+      <w:proofErr w:type="spellEnd"/>
+      <w:r>
+        <w:rPr>
+          <w:rFonts w:ascii="Lucida Console" w:eastAsia="Times New Roman" w:hAnsi="Lucida Console" w:cs="Courier New"/>
+          <w:color w:val="000000"/>
+          <w:sz w:val="20"/>
+          <w:szCs w:val="20"/>
+          <w:lang w:val="en-US" w:eastAsia="de-DE"/>
+        </w:rPr>
+        <w:t xml:space="preserve">                        </w:t>
+      </w:r>
+      <w:proofErr w:type="gramStart"/>
+      <w:r>
+        <w:rPr>
+          <w:rFonts w:ascii="Lucida Console" w:eastAsia="Times New Roman" w:hAnsi="Lucida Console" w:cs="Courier New"/>
+          <w:color w:val="000000"/>
+          <w:sz w:val="20"/>
+          <w:szCs w:val="20"/>
+          <w:lang w:val="en-US" w:eastAsia="de-DE"/>
+        </w:rPr>
+        <w:t>110.2550  1</w:t>
+      </w:r>
+      <w:proofErr w:type="gramEnd"/>
+      <w:r>
+        <w:rPr>
+          <w:rFonts w:ascii="Lucida Console" w:eastAsia="Times New Roman" w:hAnsi="Lucida Console" w:cs="Courier New"/>
+          <w:color w:val="000000"/>
+          <w:sz w:val="20"/>
+          <w:szCs w:val="20"/>
+          <w:lang w:val="en-US" w:eastAsia="de-DE"/>
+        </w:rPr>
+        <w:t xml:space="preserve">  &lt; 2.2e-16 ***</w:t>
+      </w:r>
+    </w:p>
+    <w:p>
+      <w:pPr>
+        <w:shd w:val="clear" w:color="auto" w:fill="FFFFFF"/>
+        <w:tabs>
+          <w:tab w:val="left" w:pos="916"/>
+          <w:tab w:val="left" w:pos="1832"/>
+          <w:tab w:val="left" w:pos="2748"/>
+          <w:tab w:val="left" w:pos="3664"/>
+          <w:tab w:val="left" w:pos="4580"/>
+          <w:tab w:val="left" w:pos="5496"/>
+          <w:tab w:val="left" w:pos="6412"/>
+          <w:tab w:val="left" w:pos="7328"/>
+          <w:tab w:val="left" w:pos="8244"/>
+          <w:tab w:val="left" w:pos="9160"/>
+          <w:tab w:val="left" w:pos="10076"/>
+          <w:tab w:val="left" w:pos="10992"/>
+          <w:tab w:val="left" w:pos="11908"/>
+          <w:tab w:val="left" w:pos="12824"/>
+          <w:tab w:val="left" w:pos="13740"/>
+          <w:tab w:val="left" w:pos="14656"/>
+        </w:tabs>
+        <w:spacing w:after="0" w:line="240" w:lineRule="auto"/>
+        <w:rPr>
+          <w:rFonts w:ascii="Lucida Console" w:eastAsia="Times New Roman" w:hAnsi="Lucida Console" w:cs="Courier New"/>
+          <w:color w:val="000000"/>
+          <w:sz w:val="20"/>
+          <w:szCs w:val="20"/>
+          <w:lang w:val="en-US" w:eastAsia="de-DE"/>
+        </w:rPr>
+      </w:pPr>
+      <w:proofErr w:type="spellStart"/>
+      <w:r>
+        <w:rPr>
+          <w:rFonts w:ascii="Lucida Console" w:eastAsia="Times New Roman" w:hAnsi="Lucida Console" w:cs="Courier New"/>
+          <w:color w:val="000000"/>
+          <w:sz w:val="20"/>
+          <w:szCs w:val="20"/>
+          <w:lang w:val="en-US" w:eastAsia="de-DE"/>
+        </w:rPr>
+        <w:t>is_task_relevant</w:t>
+      </w:r>
+      <w:proofErr w:type="spellEnd"/>
+      <w:r>
+        <w:rPr>
+          <w:rFonts w:ascii="Lucida Console" w:eastAsia="Times New Roman" w:hAnsi="Lucida Console" w:cs="Courier New"/>
+          <w:color w:val="000000"/>
+          <w:sz w:val="20"/>
+          <w:szCs w:val="20"/>
+          <w:lang w:val="en-US" w:eastAsia="de-DE"/>
+        </w:rPr>
+        <w:t xml:space="preserve">                 </w:t>
+      </w:r>
+      <w:proofErr w:type="gramStart"/>
+      <w:r>
+        <w:rPr>
+          <w:rFonts w:ascii="Lucida Console" w:eastAsia="Times New Roman" w:hAnsi="Lucida Console" w:cs="Courier New"/>
+          <w:color w:val="000000"/>
+          <w:sz w:val="20"/>
+          <w:szCs w:val="20"/>
+          <w:lang w:val="en-US" w:eastAsia="de-DE"/>
+        </w:rPr>
+        <w:t>17.1068  1</w:t>
+      </w:r>
+      <w:proofErr w:type="gramEnd"/>
+      <w:r>
+        <w:rPr>
+          <w:rFonts w:ascii="Lucida Console" w:eastAsia="Times New Roman" w:hAnsi="Lucida Console" w:cs="Courier New"/>
+          <w:color w:val="000000"/>
+          <w:sz w:val="20"/>
+          <w:szCs w:val="20"/>
+          <w:lang w:val="en-US" w:eastAsia="de-DE"/>
+        </w:rPr>
+        <w:t xml:space="preserve">  3.533e-05 ***</w:t>
+      </w:r>
+    </w:p>
+    <w:p>
+      <w:pPr>
+        <w:shd w:val="clear" w:color="auto" w:fill="FFFFFF"/>
+        <w:tabs>
+          <w:tab w:val="left" w:pos="916"/>
+          <w:tab w:val="left" w:pos="1832"/>
+          <w:tab w:val="left" w:pos="2748"/>
+          <w:tab w:val="left" w:pos="3664"/>
+          <w:tab w:val="left" w:pos="4580"/>
+          <w:tab w:val="left" w:pos="5496"/>
+          <w:tab w:val="left" w:pos="6412"/>
+          <w:tab w:val="left" w:pos="7328"/>
+          <w:tab w:val="left" w:pos="8244"/>
+          <w:tab w:val="left" w:pos="9160"/>
+          <w:tab w:val="left" w:pos="10076"/>
+          <w:tab w:val="left" w:pos="10992"/>
+          <w:tab w:val="left" w:pos="11908"/>
+          <w:tab w:val="left" w:pos="12824"/>
+          <w:tab w:val="left" w:pos="13740"/>
+          <w:tab w:val="left" w:pos="14656"/>
+        </w:tabs>
+        <w:spacing w:after="0" w:line="240" w:lineRule="auto"/>
+        <w:rPr>
+          <w:rFonts w:ascii="Lucida Console" w:eastAsia="Times New Roman" w:hAnsi="Lucida Console" w:cs="Courier New"/>
+          <w:color w:val="000000"/>
+          <w:sz w:val="20"/>
+          <w:szCs w:val="20"/>
+          <w:lang w:val="en-US" w:eastAsia="de-DE"/>
+        </w:rPr>
+      </w:pPr>
+      <w:proofErr w:type="spellStart"/>
+      <w:r>
+        <w:rPr>
+          <w:rFonts w:ascii="Lucida Console" w:eastAsia="Times New Roman" w:hAnsi="Lucida Console" w:cs="Courier New"/>
+          <w:color w:val="000000"/>
+          <w:sz w:val="20"/>
+          <w:szCs w:val="20"/>
+          <w:lang w:val="en-US" w:eastAsia="de-DE"/>
+        </w:rPr>
+        <w:t>c_SOA:is_onset</w:t>
+      </w:r>
+      <w:proofErr w:type="spellEnd"/>
+      <w:r>
+        <w:rPr>
+          <w:rFonts w:ascii="Lucida Console" w:eastAsia="Times New Roman" w:hAnsi="Lucida Console" w:cs="Courier New"/>
+          <w:color w:val="000000"/>
+          <w:sz w:val="20"/>
+          <w:szCs w:val="20"/>
+          <w:lang w:val="en-US" w:eastAsia="de-DE"/>
+        </w:rPr>
+        <w:t xml:space="preserve">                   </w:t>
+      </w:r>
+      <w:proofErr w:type="gramStart"/>
+      <w:r>
+        <w:rPr>
+          <w:rFonts w:ascii="Lucida Console" w:eastAsia="Times New Roman" w:hAnsi="Lucida Console" w:cs="Courier New"/>
+          <w:color w:val="000000"/>
+          <w:sz w:val="20"/>
+          <w:szCs w:val="20"/>
+          <w:lang w:val="en-US" w:eastAsia="de-DE"/>
+        </w:rPr>
+        <w:t>48.8293  1</w:t>
+      </w:r>
+      <w:proofErr w:type="gramEnd"/>
+      <w:r>
+        <w:rPr>
+          <w:rFonts w:ascii="Lucida Console" w:eastAsia="Times New Roman" w:hAnsi="Lucida Console" w:cs="Courier New"/>
+          <w:color w:val="000000"/>
+          <w:sz w:val="20"/>
+          <w:szCs w:val="20"/>
+          <w:lang w:val="en-US" w:eastAsia="de-DE"/>
+        </w:rPr>
+        <w:t xml:space="preserve">  2.792e-12 ***</w:t>
+      </w:r>
+    </w:p>
+    <w:p>
+      <w:pPr>
+        <w:shd w:val="clear" w:color="auto" w:fill="FFFFFF"/>
+        <w:tabs>
+          <w:tab w:val="left" w:pos="916"/>
+          <w:tab w:val="left" w:pos="1832"/>
+          <w:tab w:val="left" w:pos="2748"/>
+          <w:tab w:val="left" w:pos="3664"/>
+          <w:tab w:val="left" w:pos="4580"/>
+          <w:tab w:val="left" w:pos="5496"/>
+          <w:tab w:val="left" w:pos="6412"/>
+          <w:tab w:val="left" w:pos="7328"/>
+          <w:tab w:val="left" w:pos="8244"/>
+          <w:tab w:val="left" w:pos="9160"/>
+          <w:tab w:val="left" w:pos="10076"/>
+          <w:tab w:val="left" w:pos="10992"/>
+          <w:tab w:val="left" w:pos="11908"/>
+          <w:tab w:val="left" w:pos="12824"/>
+          <w:tab w:val="left" w:pos="13740"/>
+          <w:tab w:val="left" w:pos="14656"/>
+        </w:tabs>
+        <w:spacing w:after="0" w:line="240" w:lineRule="auto"/>
+        <w:rPr>
+          <w:rFonts w:ascii="Lucida Console" w:eastAsia="Times New Roman" w:hAnsi="Lucida Console" w:cs="Courier New"/>
+          <w:color w:val="000000"/>
+          <w:sz w:val="20"/>
+          <w:szCs w:val="20"/>
+          <w:lang w:val="en-US" w:eastAsia="de-DE"/>
+        </w:rPr>
+      </w:pPr>
+      <w:proofErr w:type="spellStart"/>
+      <w:r>
+        <w:rPr>
+          <w:rFonts w:ascii="Lucida Console" w:eastAsia="Times New Roman" w:hAnsi="Lucida Console" w:cs="Courier New"/>
+          <w:color w:val="000000"/>
+          <w:sz w:val="20"/>
+          <w:szCs w:val="20"/>
+          <w:lang w:val="en-US" w:eastAsia="de-DE"/>
+        </w:rPr>
+        <w:t>c_SOA:is_task_relevant</w:t>
+      </w:r>
+      <w:proofErr w:type="spellEnd"/>
+      <w:r>
+        <w:rPr>
+          <w:rFonts w:ascii="Lucida Console" w:eastAsia="Times New Roman" w:hAnsi="Lucida Console" w:cs="Courier New"/>
+          <w:color w:val="000000"/>
+          <w:sz w:val="20"/>
+          <w:szCs w:val="20"/>
+          <w:lang w:val="en-US" w:eastAsia="de-DE"/>
+        </w:rPr>
+        <w:t xml:space="preserve">            </w:t>
+      </w:r>
+      <w:proofErr w:type="gramStart"/>
+      <w:r>
+        <w:rPr>
+          <w:rFonts w:ascii="Lucida Console" w:eastAsia="Times New Roman" w:hAnsi="Lucida Console" w:cs="Courier New"/>
+          <w:color w:val="000000"/>
+          <w:sz w:val="20"/>
+          <w:szCs w:val="20"/>
+          <w:lang w:val="en-US" w:eastAsia="de-DE"/>
+        </w:rPr>
+        <w:t>1.4899  1</w:t>
+      </w:r>
+      <w:proofErr w:type="gramEnd"/>
+      <w:r>
+        <w:rPr>
+          <w:rFonts w:ascii="Lucida Console" w:eastAsia="Times New Roman" w:hAnsi="Lucida Console" w:cs="Courier New"/>
+          <w:color w:val="000000"/>
+          <w:sz w:val="20"/>
+          <w:szCs w:val="20"/>
+          <w:lang w:val="en-US" w:eastAsia="de-DE"/>
+        </w:rPr>
+        <w:t xml:space="preserve">     0.2222    </w:t>
+      </w:r>
+    </w:p>
+    <w:p>
+      <w:pPr>
+        <w:shd w:val="clear" w:color="auto" w:fill="FFFFFF"/>
+        <w:tabs>
+          <w:tab w:val="left" w:pos="916"/>
+          <w:tab w:val="left" w:pos="1832"/>
+          <w:tab w:val="left" w:pos="2748"/>
+          <w:tab w:val="left" w:pos="3664"/>
+          <w:tab w:val="left" w:pos="4580"/>
+          <w:tab w:val="left" w:pos="5496"/>
+          <w:tab w:val="left" w:pos="6412"/>
+          <w:tab w:val="left" w:pos="7328"/>
+          <w:tab w:val="left" w:pos="8244"/>
+          <w:tab w:val="left" w:pos="9160"/>
+          <w:tab w:val="left" w:pos="10076"/>
+          <w:tab w:val="left" w:pos="10992"/>
+          <w:tab w:val="left" w:pos="11908"/>
+          <w:tab w:val="left" w:pos="12824"/>
+          <w:tab w:val="left" w:pos="13740"/>
+          <w:tab w:val="left" w:pos="14656"/>
+        </w:tabs>
+        <w:spacing w:after="0" w:line="240" w:lineRule="auto"/>
+        <w:rPr>
+          <w:rFonts w:ascii="Lucida Console" w:eastAsia="Times New Roman" w:hAnsi="Lucida Console" w:cs="Courier New"/>
+          <w:color w:val="000000"/>
+          <w:sz w:val="20"/>
+          <w:szCs w:val="20"/>
+          <w:lang w:val="en-US" w:eastAsia="de-DE"/>
+        </w:rPr>
+      </w:pPr>
+      <w:proofErr w:type="spellStart"/>
+      <w:r>
+        <w:rPr>
+          <w:rFonts w:ascii="Lucida Console" w:eastAsia="Times New Roman" w:hAnsi="Lucida Console" w:cs="Courier New"/>
+          <w:color w:val="000000"/>
+          <w:sz w:val="20"/>
+          <w:szCs w:val="20"/>
+          <w:lang w:val="en-US" w:eastAsia="de-DE"/>
+        </w:rPr>
+        <w:t>is_onset:is_task_relevant</w:t>
+      </w:r>
+      <w:proofErr w:type="spellEnd"/>
+      <w:r>
+        <w:rPr>
+          <w:rFonts w:ascii="Lucida Console" w:eastAsia="Times New Roman" w:hAnsi="Lucida Console" w:cs="Courier New"/>
+          <w:color w:val="000000"/>
+          <w:sz w:val="20"/>
+          <w:szCs w:val="20"/>
+          <w:lang w:val="en-US" w:eastAsia="de-DE"/>
+        </w:rPr>
+        <w:t xml:space="preserve">        </w:t>
+      </w:r>
+      <w:proofErr w:type="gramStart"/>
+      <w:r>
+        <w:rPr>
+          <w:rFonts w:ascii="Lucida Console" w:eastAsia="Times New Roman" w:hAnsi="Lucida Console" w:cs="Courier New"/>
+          <w:color w:val="000000"/>
+          <w:sz w:val="20"/>
+          <w:szCs w:val="20"/>
+          <w:lang w:val="en-US" w:eastAsia="de-DE"/>
+        </w:rPr>
+        <w:t>16.4518  1</w:t>
+      </w:r>
+      <w:proofErr w:type="gramEnd"/>
+      <w:r>
+        <w:rPr>
+          <w:rFonts w:ascii="Lucida Console" w:eastAsia="Times New Roman" w:hAnsi="Lucida Console" w:cs="Courier New"/>
+          <w:color w:val="000000"/>
+          <w:sz w:val="20"/>
+          <w:szCs w:val="20"/>
+          <w:lang w:val="en-US" w:eastAsia="de-DE"/>
+        </w:rPr>
+        <w:t xml:space="preserve">  4.990e-05 ***</w:t>
+      </w:r>
+    </w:p>
+    <w:p>
+      <w:pPr>
+        <w:shd w:val="clear" w:color="auto" w:fill="FFFFFF"/>
+        <w:tabs>
+          <w:tab w:val="left" w:pos="916"/>
+          <w:tab w:val="left" w:pos="1832"/>
+          <w:tab w:val="left" w:pos="2748"/>
+          <w:tab w:val="left" w:pos="3664"/>
+          <w:tab w:val="left" w:pos="4580"/>
+          <w:tab w:val="left" w:pos="5496"/>
+          <w:tab w:val="left" w:pos="6412"/>
+          <w:tab w:val="left" w:pos="7328"/>
+          <w:tab w:val="left" w:pos="8244"/>
+          <w:tab w:val="left" w:pos="9160"/>
+          <w:tab w:val="left" w:pos="10076"/>
+          <w:tab w:val="left" w:pos="10992"/>
+          <w:tab w:val="left" w:pos="11908"/>
+          <w:tab w:val="left" w:pos="12824"/>
+          <w:tab w:val="left" w:pos="13740"/>
+          <w:tab w:val="left" w:pos="14656"/>
+        </w:tabs>
+        <w:spacing w:after="0" w:line="240" w:lineRule="auto"/>
+        <w:rPr>
+          <w:rFonts w:ascii="Lucida Console" w:eastAsia="Times New Roman" w:hAnsi="Lucida Console" w:cs="Courier New"/>
+          <w:color w:val="000000"/>
+          <w:sz w:val="20"/>
+          <w:szCs w:val="20"/>
+          <w:lang w:val="en-US" w:eastAsia="de-DE"/>
+        </w:rPr>
+      </w:pPr>
+      <w:proofErr w:type="spellStart"/>
+      <w:r>
+        <w:rPr>
+          <w:rFonts w:ascii="Lucida Console" w:eastAsia="Times New Roman" w:hAnsi="Lucida Console" w:cs="Courier New"/>
+          <w:color w:val="000000"/>
+          <w:sz w:val="20"/>
+          <w:szCs w:val="20"/>
+          <w:lang w:val="en-US" w:eastAsia="de-DE"/>
+        </w:rPr>
+        <w:t>c_SOA:is_onset:is_task_relevant</w:t>
+      </w:r>
+      <w:proofErr w:type="spellEnd"/>
+      <w:r>
+        <w:rPr>
+          <w:rFonts w:ascii="Lucida Console" w:eastAsia="Times New Roman" w:hAnsi="Lucida Console" w:cs="Courier New"/>
+          <w:color w:val="000000"/>
+          <w:sz w:val="20"/>
+          <w:szCs w:val="20"/>
+          <w:lang w:val="en-US" w:eastAsia="de-DE"/>
+        </w:rPr>
+        <w:t xml:space="preserve">   </w:t>
+      </w:r>
+      <w:proofErr w:type="gramStart"/>
+      <w:r>
+        <w:rPr>
+          <w:rFonts w:ascii="Lucida Console" w:eastAsia="Times New Roman" w:hAnsi="Lucida Console" w:cs="Courier New"/>
+          <w:color w:val="000000"/>
+          <w:sz w:val="20"/>
+          <w:szCs w:val="20"/>
+          <w:lang w:val="en-US" w:eastAsia="de-DE"/>
+        </w:rPr>
+        <w:t>2.0202  1</w:t>
+      </w:r>
+      <w:proofErr w:type="gramEnd"/>
+      <w:r>
+        <w:rPr>
+          <w:rFonts w:ascii="Lucida Console" w:eastAsia="Times New Roman" w:hAnsi="Lucida Console" w:cs="Courier New"/>
+          <w:color w:val="000000"/>
+          <w:sz w:val="20"/>
+          <w:szCs w:val="20"/>
+          <w:lang w:val="en-US" w:eastAsia="de-DE"/>
+        </w:rPr>
+        <w:t xml:space="preserve">     0.1552    </w:t>
       </w:r>
     </w:p>
     <w:p>
@@ -2621,6 +3979,11 @@
       </w:r>
     </w:p>
     <w:p>
+      <w:pPr>
+        <w:rPr>
+          <w:lang w:val="en-US"/>
+        </w:rPr>
+      </w:pPr>
       <w:bookmarkStart w:id="0" w:name="_GoBack"/>
       <w:bookmarkEnd w:id="0"/>
     </w:p>

</xml_diff>